<commit_message>
Actualizado el formato E1
</commit_message>
<xml_diff>
--- a/CARTA DE POSTULACIÓN IJGR.docx
+++ b/CARTA DE POSTULACIÓN IJGR.docx
@@ -1,6 +1,6 @@
 
 <file path=word/document.xml><?xml version="1.0" encoding="utf-8"?>
-<w:document xmlns:wpc="http://schemas.microsoft.com/office/word/2010/wordprocessingCanvas" xmlns:cx="http://schemas.microsoft.com/office/drawing/2014/chartex" xmlns:cx1="http://schemas.microsoft.com/office/drawing/2015/9/8/chartex" xmlns:cx2="http://schemas.microsoft.com/office/drawing/2015/10/21/chartex" xmlns:cx3="http://schemas.microsoft.com/office/drawing/2016/5/9/chartex" xmlns:cx4="http://schemas.microsoft.com/office/drawing/2016/5/10/chartex" xmlns:cx5="http://schemas.microsoft.com/office/drawing/2016/5/11/chartex" xmlns:cx6="http://schemas.microsoft.com/office/drawing/2016/5/12/chartex" xmlns:cx7="http://schemas.microsoft.com/office/drawing/2016/5/13/chartex" xmlns:cx8="http://schemas.microsoft.com/office/drawing/2016/5/14/chartex" xmlns:mc="http://schemas.openxmlformats.org/markup-compatibility/2006" xmlns:aink="http://schemas.microsoft.com/office/drawing/2016/ink" xmlns:am3d="http://schemas.microsoft.com/office/drawing/2017/model3d" xmlns:o="urn:schemas-microsoft-com:office:office" xmlns:oel="http://schemas.microsoft.com/office/2019/extlst" xmlns:r="http://schemas.openxmlformats.org/officeDocument/2006/relationships" xmlns:m="http://schemas.openxmlformats.org/officeDocument/2006/math" xmlns:v="urn:schemas-microsoft-com:vml" xmlns:wp14="http://schemas.microsoft.com/office/word/2010/wordprocessingDrawing" xmlns:wp="http://schemas.openxmlformats.org/drawingml/2006/wordprocessingDrawing" xmlns:w10="urn:schemas-microsoft-com:office:word" xmlns:w="http://schemas.openxmlformats.org/wordprocessingml/2006/main" xmlns:w14="http://schemas.microsoft.com/office/word/2010/wordml" xmlns:w15="http://schemas.microsoft.com/office/word/2012/wordml" xmlns:w16cex="http://schemas.microsoft.com/office/word/2018/wordml/cex" xmlns:w16cid="http://schemas.microsoft.com/office/word/2016/wordml/cid" xmlns:w16="http://schemas.microsoft.com/office/word/2018/wordml" xmlns:w16sdtdh="http://schemas.microsoft.com/office/word/2020/wordml/sdtdatahash" xmlns:w16se="http://schemas.microsoft.com/office/word/2015/wordml/symex" xmlns:wpg="http://schemas.microsoft.com/office/word/2010/wordprocessingGroup" xmlns:wpi="http://schemas.microsoft.com/office/word/2010/wordprocessingInk" xmlns:wne="http://schemas.microsoft.com/office/word/2006/wordml" xmlns:wps="http://schemas.microsoft.com/office/word/2010/wordprocessingShape" mc:Ignorable="w14 w15 w16se w16cid w16 w16cex w16sdtdh wp14">
+<w:document xmlns:wpc="http://schemas.microsoft.com/office/word/2010/wordprocessingCanvas" xmlns:mc="http://schemas.openxmlformats.org/markup-compatibility/2006" xmlns:o="urn:schemas-microsoft-com:office:office" xmlns:r="http://schemas.openxmlformats.org/officeDocument/2006/relationships" xmlns:m="http://schemas.openxmlformats.org/officeDocument/2006/math" xmlns:v="urn:schemas-microsoft-com:vml" xmlns:wp14="http://schemas.microsoft.com/office/word/2010/wordprocessingDrawing" xmlns:wp="http://schemas.openxmlformats.org/drawingml/2006/wordprocessingDrawing" xmlns:w10="urn:schemas-microsoft-com:office:word" xmlns:w="http://schemas.openxmlformats.org/wordprocessingml/2006/main" xmlns:w14="http://schemas.microsoft.com/office/word/2010/wordml" xmlns:w15="http://schemas.microsoft.com/office/word/2012/wordml" xmlns:wpg="http://schemas.microsoft.com/office/word/2010/wordprocessingGroup" xmlns:wpi="http://schemas.microsoft.com/office/word/2010/wordprocessingInk" xmlns:wne="http://schemas.microsoft.com/office/word/2006/wordml" xmlns:wps="http://schemas.microsoft.com/office/word/2010/wordprocessingShape" mc:Ignorable="w14 w15 wp14">
   <w:body>
     <w:p>
       <w:pPr>
@@ -53,7 +53,7 @@
           <w:szCs w:val="20"/>
           <w:highlight w:val="black"/>
         </w:rPr>
-        <w:t>10</w:t>
+        <w:t>07</w:t>
       </w:r>
       <w:r>
         <w:rPr>
@@ -117,16 +117,7 @@
           <w:szCs w:val="20"/>
           <w:lang w:eastAsia="es-ES"/>
         </w:rPr>
-        <w:t> ITSS/DG/</w:t>
-      </w:r>
-      <w:r>
-        <w:rPr>
-          <w:rFonts w:ascii="Montserrat Medium" w:hAnsi="Montserrat Medium"/>
-          <w:sz w:val="20"/>
-          <w:szCs w:val="20"/>
-          <w:lang w:eastAsia="es-ES"/>
-        </w:rPr>
-        <w:t>200</w:t>
+        <w:t> ITSS/DG/195</w:t>
       </w:r>
       <w:r>
         <w:rPr>
@@ -200,13 +191,724 @@
     </w:p>
     <w:p>
       <w:pPr>
+        <w:pStyle w:val="Textoindependiente"/>
+        <w:spacing w:before="200"/>
+        <w:ind w:left="100"/>
+        <w:rPr>
+          <w:rFonts w:ascii="Montserrat Medium" w:hAnsi="Montserrat Medium"/>
+          <w:sz w:val="20"/>
+          <w:szCs w:val="20"/>
+        </w:rPr>
+      </w:pPr>
+      <w:r>
+        <w:rPr>
+          <w:rFonts w:ascii="Montserrat Medium" w:hAnsi="Montserrat Medium"/>
+          <w:sz w:val="20"/>
+          <w:szCs w:val="20"/>
+        </w:rPr>
+        <w:t>Comité Académico del CCYTET</w:t>
+      </w:r>
+      <w:bookmarkStart w:id="1" w:name="_GoBack"/>
+      <w:bookmarkEnd w:id="1"/>
+    </w:p>
+    <w:p>
+      <w:pPr>
+        <w:pStyle w:val="Textoindependiente"/>
+        <w:spacing w:before="1"/>
+        <w:ind w:left="100" w:right="1156"/>
+        <w:rPr>
+          <w:rFonts w:ascii="Montserrat Medium" w:hAnsi="Montserrat Medium"/>
+          <w:sz w:val="20"/>
+          <w:szCs w:val="20"/>
+        </w:rPr>
+      </w:pPr>
+      <w:r>
+        <w:rPr>
+          <w:rFonts w:ascii="Montserrat Medium" w:hAnsi="Montserrat Medium"/>
+          <w:sz w:val="20"/>
+          <w:szCs w:val="20"/>
+        </w:rPr>
+        <w:t xml:space="preserve">Programa para el Desarrollo por la Ciencia, </w:t>
+      </w:r>
+    </w:p>
+    <w:p>
+      <w:pPr>
+        <w:pStyle w:val="Textoindependiente"/>
+        <w:spacing w:before="1"/>
+        <w:ind w:left="100" w:right="1156"/>
+        <w:rPr>
+          <w:rFonts w:ascii="Montserrat Medium" w:hAnsi="Montserrat Medium"/>
+          <w:sz w:val="20"/>
+          <w:szCs w:val="20"/>
+        </w:rPr>
+      </w:pPr>
+      <w:proofErr w:type="gramStart"/>
+      <w:r>
+        <w:rPr>
+          <w:rFonts w:ascii="Montserrat Medium" w:hAnsi="Montserrat Medium"/>
+          <w:sz w:val="20"/>
+          <w:szCs w:val="20"/>
+        </w:rPr>
+        <w:t>la</w:t>
+      </w:r>
+      <w:proofErr w:type="gramEnd"/>
+      <w:r>
+        <w:rPr>
+          <w:rFonts w:ascii="Montserrat Medium" w:hAnsi="Montserrat Medium"/>
+          <w:sz w:val="20"/>
+          <w:szCs w:val="20"/>
+        </w:rPr>
+        <w:t xml:space="preserve"> Tecnolo</w:t>
+      </w:r>
+      <w:r>
+        <w:rPr>
+          <w:rFonts w:ascii="Montserrat Medium" w:hAnsi="Montserrat Medium"/>
+          <w:sz w:val="20"/>
+          <w:szCs w:val="20"/>
+        </w:rPr>
+        <w:t>gía y la Innovación del Estado (</w:t>
+      </w:r>
+      <w:r>
+        <w:rPr>
+          <w:rFonts w:ascii="Montserrat Medium" w:hAnsi="Montserrat Medium"/>
+          <w:sz w:val="20"/>
+          <w:szCs w:val="20"/>
+        </w:rPr>
+        <w:t>PRODECTI</w:t>
+      </w:r>
+      <w:r>
+        <w:rPr>
+          <w:rFonts w:ascii="Montserrat Medium" w:hAnsi="Montserrat Medium"/>
+          <w:sz w:val="20"/>
+          <w:szCs w:val="20"/>
+        </w:rPr>
+        <w:t>).</w:t>
+      </w:r>
+    </w:p>
+    <w:p>
+      <w:pPr>
+        <w:pStyle w:val="Textoindependiente"/>
+        <w:rPr>
+          <w:rFonts w:ascii="Montserrat Medium" w:hAnsi="Montserrat Medium"/>
+          <w:sz w:val="20"/>
+          <w:szCs w:val="20"/>
+        </w:rPr>
+      </w:pPr>
+    </w:p>
+    <w:p>
+      <w:pPr>
+        <w:pStyle w:val="Textoindependiente"/>
+        <w:spacing w:before="11"/>
+        <w:rPr>
+          <w:rFonts w:ascii="Montserrat Medium" w:hAnsi="Montserrat Medium"/>
+          <w:sz w:val="20"/>
+          <w:szCs w:val="20"/>
+        </w:rPr>
+      </w:pPr>
+    </w:p>
+    <w:p>
+      <w:pPr>
+        <w:pStyle w:val="Textoindependiente"/>
+        <w:tabs>
+          <w:tab w:val="left" w:pos="1888"/>
+          <w:tab w:val="left" w:pos="6965"/>
+        </w:tabs>
+        <w:ind w:left="100" w:right="114"/>
+        <w:jc w:val="both"/>
+        <w:rPr>
+          <w:rFonts w:ascii="Montserrat Medium" w:hAnsi="Montserrat Medium"/>
+          <w:sz w:val="20"/>
+          <w:szCs w:val="20"/>
+        </w:rPr>
+      </w:pPr>
+      <w:r>
+        <w:rPr>
+          <w:rFonts w:ascii="Montserrat Medium" w:hAnsi="Montserrat Medium"/>
+          <w:sz w:val="20"/>
+          <w:szCs w:val="20"/>
+        </w:rPr>
+        <w:t>Por medio de la presente, manifiesto que</w:t>
+      </w:r>
+      <w:r>
+        <w:rPr>
+          <w:rFonts w:ascii="Montserrat Medium" w:hAnsi="Montserrat Medium"/>
+          <w:spacing w:val="-32"/>
+          <w:sz w:val="20"/>
+          <w:szCs w:val="20"/>
+        </w:rPr>
+        <w:t xml:space="preserve"> </w:t>
+      </w:r>
+      <w:r>
+        <w:rPr>
+          <w:rFonts w:ascii="Montserrat Medium" w:hAnsi="Montserrat Medium"/>
+          <w:sz w:val="20"/>
+          <w:szCs w:val="20"/>
+        </w:rPr>
+        <w:t>el</w:t>
+      </w:r>
+      <w:r>
+        <w:rPr>
+          <w:rFonts w:ascii="Montserrat Medium" w:hAnsi="Montserrat Medium"/>
+          <w:sz w:val="20"/>
+          <w:szCs w:val="20"/>
+          <w:u w:val="single"/>
+        </w:rPr>
+        <w:t xml:space="preserve"> Instituto Tecnológico Superior de la Región Sierra</w:t>
+      </w:r>
+      <w:r>
+        <w:rPr>
+          <w:rFonts w:ascii="Montserrat Medium" w:hAnsi="Montserrat Medium"/>
+          <w:sz w:val="20"/>
+          <w:szCs w:val="20"/>
+        </w:rPr>
+        <w:t xml:space="preserve"> </w:t>
+      </w:r>
+      <w:r>
+        <w:rPr>
+          <w:rFonts w:ascii="Montserrat Medium" w:hAnsi="Montserrat Medium"/>
+          <w:sz w:val="20"/>
+          <w:szCs w:val="20"/>
+        </w:rPr>
+        <w:t>avala y se compromete</w:t>
+      </w:r>
+      <w:r>
+        <w:rPr>
+          <w:rFonts w:ascii="Montserrat Medium" w:hAnsi="Montserrat Medium"/>
+          <w:spacing w:val="-22"/>
+          <w:sz w:val="20"/>
+          <w:szCs w:val="20"/>
+        </w:rPr>
+        <w:t xml:space="preserve"> </w:t>
+      </w:r>
+      <w:r>
+        <w:rPr>
+          <w:rFonts w:ascii="Montserrat Medium" w:hAnsi="Montserrat Medium"/>
+          <w:spacing w:val="-11"/>
+          <w:sz w:val="20"/>
+          <w:szCs w:val="20"/>
+        </w:rPr>
+        <w:t xml:space="preserve">a </w:t>
+      </w:r>
+      <w:r>
+        <w:rPr>
+          <w:rFonts w:ascii="Montserrat Medium" w:hAnsi="Montserrat Medium"/>
+          <w:sz w:val="20"/>
+          <w:szCs w:val="20"/>
+        </w:rPr>
+        <w:t xml:space="preserve">brindar el apoyo   institucional   requerido   para    el   desarrollo   </w:t>
+      </w:r>
+      <w:r>
+        <w:rPr>
+          <w:rFonts w:ascii="Montserrat Medium" w:hAnsi="Montserrat Medium"/>
+          <w:sz w:val="20"/>
+          <w:szCs w:val="20"/>
+        </w:rPr>
+        <w:t xml:space="preserve"> del   proyecto   con    título </w:t>
+      </w:r>
+      <w:r>
+        <w:rPr>
+          <w:rFonts w:ascii="Montserrat Medium" w:hAnsi="Montserrat Medium"/>
+          <w:b/>
+          <w:sz w:val="20"/>
+          <w:szCs w:val="20"/>
+        </w:rPr>
+        <w:t xml:space="preserve">“Diseño y evaluación de un modelo de producción </w:t>
+      </w:r>
+      <w:proofErr w:type="spellStart"/>
+      <w:r>
+        <w:rPr>
+          <w:rFonts w:ascii="Montserrat Medium" w:hAnsi="Montserrat Medium"/>
+          <w:b/>
+          <w:sz w:val="20"/>
+          <w:szCs w:val="20"/>
+        </w:rPr>
+        <w:t>Agrovoltaica</w:t>
+      </w:r>
+      <w:proofErr w:type="spellEnd"/>
+      <w:r>
+        <w:rPr>
+          <w:rFonts w:ascii="Montserrat Medium" w:hAnsi="Montserrat Medium"/>
+          <w:b/>
+          <w:sz w:val="20"/>
+          <w:szCs w:val="20"/>
+        </w:rPr>
+        <w:t xml:space="preserve"> para un sistema de plantación del programa Sembrado  Vida”</w:t>
+      </w:r>
+      <w:r>
+        <w:rPr>
+          <w:rFonts w:ascii="Montserrat Medium" w:hAnsi="Montserrat Medium"/>
+          <w:sz w:val="20"/>
+          <w:szCs w:val="20"/>
+        </w:rPr>
+        <w:t>,</w:t>
+      </w:r>
+      <w:r>
+        <w:rPr>
+          <w:rFonts w:ascii="Montserrat Medium" w:hAnsi="Montserrat Medium"/>
+          <w:sz w:val="20"/>
+          <w:szCs w:val="20"/>
+        </w:rPr>
+        <w:t xml:space="preserve"> </w:t>
+      </w:r>
+      <w:r>
+        <w:rPr>
+          <w:rFonts w:ascii="Montserrat Medium" w:hAnsi="Montserrat Medium"/>
+          <w:sz w:val="20"/>
+          <w:szCs w:val="20"/>
+        </w:rPr>
+        <w:t xml:space="preserve">con el alcance y el tiempo establecido en la </w:t>
+      </w:r>
+      <w:r>
+        <w:rPr>
+          <w:rFonts w:ascii="Montserrat Medium" w:hAnsi="Montserrat Medium"/>
+          <w:bCs/>
+          <w:color w:val="000000" w:themeColor="text1"/>
+          <w:kern w:val="36"/>
+          <w:sz w:val="20"/>
+          <w:szCs w:val="20"/>
+          <w:lang w:eastAsia="es-MX"/>
+        </w:rPr>
+        <w:t>CONVOCATORIA 2023 GENERACIÓN Y APLICACIÓN DE CONOCIMIENTOS: PRIORIDADES PARA EL DESARROLLO DE TABASCO</w:t>
+      </w:r>
+      <w:r>
+        <w:rPr>
+          <w:rFonts w:ascii="Montserrat Medium" w:hAnsi="Montserrat Medium"/>
+          <w:sz w:val="20"/>
+          <w:szCs w:val="20"/>
+        </w:rPr>
+        <w:t>, y poner a disposición de la Responsable Técnica la infraestructura existente requerida para la realización de la</w:t>
+      </w:r>
+      <w:r>
+        <w:rPr>
+          <w:rFonts w:ascii="Montserrat Medium" w:hAnsi="Montserrat Medium"/>
+          <w:spacing w:val="-9"/>
+          <w:sz w:val="20"/>
+          <w:szCs w:val="20"/>
+        </w:rPr>
+        <w:t xml:space="preserve"> </w:t>
+      </w:r>
+      <w:r>
+        <w:rPr>
+          <w:rFonts w:ascii="Montserrat Medium" w:hAnsi="Montserrat Medium"/>
+          <w:sz w:val="20"/>
+          <w:szCs w:val="20"/>
+        </w:rPr>
+        <w:t>propuesta.</w:t>
+      </w:r>
+    </w:p>
+    <w:p>
+      <w:pPr>
+        <w:pStyle w:val="Textoindependiente"/>
+        <w:spacing w:before="1"/>
+        <w:rPr>
+          <w:rFonts w:ascii="Montserrat Medium" w:hAnsi="Montserrat Medium"/>
+          <w:sz w:val="20"/>
+          <w:szCs w:val="20"/>
+        </w:rPr>
+      </w:pPr>
+    </w:p>
+    <w:p>
+      <w:pPr>
+        <w:pStyle w:val="Textoindependiente"/>
+        <w:tabs>
+          <w:tab w:val="left" w:pos="5859"/>
+          <w:tab w:val="left" w:pos="8206"/>
+        </w:tabs>
+        <w:ind w:left="100" w:right="114"/>
+        <w:jc w:val="both"/>
+        <w:rPr>
+          <w:rFonts w:ascii="Montserrat Medium" w:hAnsi="Montserrat Medium"/>
+          <w:sz w:val="20"/>
+          <w:szCs w:val="20"/>
+        </w:rPr>
+      </w:pPr>
+      <w:r>
+        <w:rPr>
+          <w:rFonts w:ascii="Montserrat Medium" w:hAnsi="Montserrat Medium"/>
+          <w:sz w:val="20"/>
+          <w:szCs w:val="20"/>
+        </w:rPr>
+        <w:t>El proyecto estará bajo la</w:t>
+      </w:r>
+      <w:r>
+        <w:rPr>
+          <w:rFonts w:ascii="Montserrat Medium" w:hAnsi="Montserrat Medium"/>
+          <w:spacing w:val="-19"/>
+          <w:sz w:val="20"/>
+          <w:szCs w:val="20"/>
+        </w:rPr>
+        <w:t xml:space="preserve"> </w:t>
+      </w:r>
+      <w:r>
+        <w:rPr>
+          <w:rFonts w:ascii="Montserrat Medium" w:hAnsi="Montserrat Medium"/>
+          <w:sz w:val="20"/>
+          <w:szCs w:val="20"/>
+        </w:rPr>
+        <w:t>responsabilidad</w:t>
+      </w:r>
+      <w:r>
+        <w:rPr>
+          <w:rFonts w:ascii="Montserrat Medium" w:hAnsi="Montserrat Medium"/>
+          <w:spacing w:val="-3"/>
+          <w:sz w:val="20"/>
+          <w:szCs w:val="20"/>
+        </w:rPr>
+        <w:t xml:space="preserve"> </w:t>
+      </w:r>
+      <w:r>
+        <w:rPr>
+          <w:rFonts w:ascii="Montserrat Medium" w:hAnsi="Montserrat Medium"/>
+          <w:sz w:val="20"/>
+          <w:szCs w:val="20"/>
+        </w:rPr>
+        <w:t>de</w:t>
+      </w:r>
+      <w:r>
+        <w:rPr>
+          <w:rFonts w:ascii="Montserrat Medium" w:hAnsi="Montserrat Medium"/>
+          <w:sz w:val="20"/>
+          <w:szCs w:val="20"/>
+        </w:rPr>
+        <w:t xml:space="preserve">l </w:t>
+      </w:r>
+      <w:r>
+        <w:rPr>
+          <w:rFonts w:ascii="Montserrat Medium" w:hAnsi="Montserrat Medium"/>
+          <w:sz w:val="20"/>
+          <w:szCs w:val="20"/>
+          <w:u w:val="single"/>
+        </w:rPr>
+        <w:t xml:space="preserve">Dr. </w:t>
+      </w:r>
+      <w:r>
+        <w:rPr>
+          <w:rFonts w:ascii="Montserrat Medium" w:hAnsi="Montserrat Medium"/>
+          <w:sz w:val="20"/>
+          <w:szCs w:val="20"/>
+          <w:u w:val="single"/>
+        </w:rPr>
+        <w:t>Ignacio de Jesús Gómez</w:t>
+      </w:r>
+      <w:r>
+        <w:rPr>
+          <w:rFonts w:ascii="Montserrat Medium" w:hAnsi="Montserrat Medium"/>
+          <w:sz w:val="20"/>
+          <w:szCs w:val="20"/>
+          <w:u w:val="single"/>
+        </w:rPr>
+        <w:t xml:space="preserve"> </w:t>
+      </w:r>
+      <w:r>
+        <w:rPr>
+          <w:rFonts w:ascii="Montserrat Medium" w:hAnsi="Montserrat Medium"/>
+          <w:sz w:val="20"/>
+          <w:szCs w:val="20"/>
+        </w:rPr>
+        <w:t>adscrit</w:t>
+      </w:r>
+      <w:r>
+        <w:rPr>
+          <w:rFonts w:ascii="Montserrat Medium" w:hAnsi="Montserrat Medium"/>
+          <w:sz w:val="20"/>
+          <w:szCs w:val="20"/>
+        </w:rPr>
+        <w:t>o</w:t>
+      </w:r>
+      <w:r>
+        <w:rPr>
+          <w:rFonts w:ascii="Montserrat Medium" w:hAnsi="Montserrat Medium"/>
+          <w:sz w:val="20"/>
+          <w:szCs w:val="20"/>
+        </w:rPr>
+        <w:t xml:space="preserve"> </w:t>
+      </w:r>
+      <w:r>
+        <w:rPr>
+          <w:rFonts w:ascii="Montserrat Medium" w:hAnsi="Montserrat Medium"/>
+          <w:spacing w:val="-12"/>
+          <w:sz w:val="20"/>
+          <w:szCs w:val="20"/>
+        </w:rPr>
+        <w:t xml:space="preserve">a </w:t>
+      </w:r>
+      <w:r>
+        <w:rPr>
+          <w:rFonts w:ascii="Montserrat Medium" w:hAnsi="Montserrat Medium"/>
+          <w:sz w:val="20"/>
+          <w:szCs w:val="20"/>
+        </w:rPr>
+        <w:t xml:space="preserve">esta institución, quien </w:t>
+      </w:r>
+      <w:r>
+        <w:rPr>
+          <w:rFonts w:ascii="Montserrat Medium" w:hAnsi="Montserrat Medium"/>
+          <w:spacing w:val="-8"/>
+          <w:sz w:val="20"/>
+          <w:szCs w:val="20"/>
+        </w:rPr>
+        <w:t xml:space="preserve">será </w:t>
+      </w:r>
+      <w:r>
+        <w:rPr>
+          <w:rFonts w:ascii="Montserrat Medium" w:hAnsi="Montserrat Medium"/>
+          <w:sz w:val="20"/>
+          <w:szCs w:val="20"/>
+        </w:rPr>
+        <w:t>la Resp</w:t>
+      </w:r>
+      <w:r>
+        <w:rPr>
+          <w:rFonts w:ascii="Montserrat Medium" w:hAnsi="Montserrat Medium"/>
+          <w:sz w:val="20"/>
+          <w:szCs w:val="20"/>
+        </w:rPr>
+        <w:t>onsable Técnico</w:t>
+      </w:r>
+      <w:r>
+        <w:rPr>
+          <w:rFonts w:ascii="Montserrat Medium" w:hAnsi="Montserrat Medium"/>
+          <w:sz w:val="20"/>
+          <w:szCs w:val="20"/>
+        </w:rPr>
+        <w:t>. Por su parte, e</w:t>
+      </w:r>
+      <w:r>
+        <w:rPr>
+          <w:rFonts w:ascii="Montserrat Medium" w:hAnsi="Montserrat Medium"/>
+          <w:sz w:val="20"/>
+          <w:szCs w:val="20"/>
+        </w:rPr>
+        <w:t xml:space="preserve">l Responsable Administrativo </w:t>
+      </w:r>
+      <w:r>
+        <w:rPr>
+          <w:rFonts w:ascii="Montserrat Medium" w:hAnsi="Montserrat Medium"/>
+          <w:spacing w:val="-7"/>
+          <w:sz w:val="20"/>
+          <w:szCs w:val="20"/>
+        </w:rPr>
+        <w:t>será</w:t>
+      </w:r>
+      <w:r>
+        <w:rPr>
+          <w:rFonts w:ascii="Montserrat Medium" w:hAnsi="Montserrat Medium"/>
+          <w:spacing w:val="-7"/>
+          <w:sz w:val="20"/>
+          <w:szCs w:val="20"/>
+        </w:rPr>
+        <w:t xml:space="preserve"> </w:t>
+      </w:r>
+      <w:r>
+        <w:rPr>
+          <w:rFonts w:ascii="Montserrat Medium" w:hAnsi="Montserrat Medium"/>
+          <w:spacing w:val="-7"/>
+          <w:sz w:val="20"/>
+          <w:szCs w:val="20"/>
+          <w:u w:val="single"/>
+        </w:rPr>
+        <w:t>L</w:t>
+      </w:r>
+      <w:r>
+        <w:rPr>
+          <w:rFonts w:ascii="Montserrat Medium" w:hAnsi="Montserrat Medium"/>
+          <w:spacing w:val="-7"/>
+          <w:sz w:val="20"/>
+          <w:szCs w:val="20"/>
+          <w:u w:val="single"/>
+        </w:rPr>
+        <w:t>ic</w:t>
+      </w:r>
+      <w:r>
+        <w:rPr>
+          <w:rFonts w:ascii="Montserrat Medium" w:hAnsi="Montserrat Medium"/>
+          <w:spacing w:val="-7"/>
+          <w:sz w:val="20"/>
+          <w:szCs w:val="20"/>
+          <w:u w:val="single"/>
+        </w:rPr>
+        <w:t xml:space="preserve">. </w:t>
+      </w:r>
+      <w:r>
+        <w:rPr>
+          <w:rFonts w:ascii="Montserrat Medium" w:hAnsi="Montserrat Medium"/>
+          <w:spacing w:val="-7"/>
+          <w:sz w:val="20"/>
+          <w:szCs w:val="20"/>
+          <w:u w:val="single"/>
+        </w:rPr>
+        <w:t xml:space="preserve">José David Rodríguez </w:t>
+      </w:r>
+      <w:proofErr w:type="spellStart"/>
+      <w:r>
+        <w:rPr>
+          <w:rFonts w:ascii="Montserrat Medium" w:hAnsi="Montserrat Medium"/>
+          <w:spacing w:val="-7"/>
+          <w:sz w:val="20"/>
+          <w:szCs w:val="20"/>
+          <w:u w:val="single"/>
+        </w:rPr>
+        <w:t>Deveze</w:t>
+      </w:r>
+      <w:proofErr w:type="spellEnd"/>
+      <w:r>
+        <w:rPr>
+          <w:rFonts w:ascii="Montserrat Medium" w:hAnsi="Montserrat Medium"/>
+          <w:spacing w:val="-7"/>
+          <w:sz w:val="20"/>
+          <w:szCs w:val="20"/>
+          <w:u w:val="single"/>
+        </w:rPr>
+        <w:t>,</w:t>
+      </w:r>
+      <w:r>
+        <w:rPr>
+          <w:rFonts w:ascii="Montserrat Medium" w:hAnsi="Montserrat Medium"/>
+          <w:spacing w:val="-18"/>
+          <w:sz w:val="20"/>
+          <w:szCs w:val="20"/>
+        </w:rPr>
+        <w:t xml:space="preserve"> </w:t>
+      </w:r>
+      <w:r>
+        <w:rPr>
+          <w:rFonts w:ascii="Montserrat Medium" w:hAnsi="Montserrat Medium"/>
+          <w:sz w:val="20"/>
+          <w:szCs w:val="20"/>
+        </w:rPr>
+        <w:t>adscrito</w:t>
+      </w:r>
+      <w:r>
+        <w:rPr>
+          <w:rFonts w:ascii="Montserrat Medium" w:hAnsi="Montserrat Medium"/>
+          <w:spacing w:val="-18"/>
+          <w:sz w:val="20"/>
+          <w:szCs w:val="20"/>
+        </w:rPr>
+        <w:t xml:space="preserve"> </w:t>
+      </w:r>
+      <w:r>
+        <w:rPr>
+          <w:rFonts w:ascii="Montserrat Medium" w:hAnsi="Montserrat Medium"/>
+          <w:sz w:val="20"/>
+          <w:szCs w:val="20"/>
+        </w:rPr>
+        <w:t>también</w:t>
+      </w:r>
+      <w:r>
+        <w:rPr>
+          <w:rFonts w:ascii="Montserrat Medium" w:hAnsi="Montserrat Medium"/>
+          <w:spacing w:val="-16"/>
+          <w:sz w:val="20"/>
+          <w:szCs w:val="20"/>
+        </w:rPr>
+        <w:t xml:space="preserve"> </w:t>
+      </w:r>
+      <w:r>
+        <w:rPr>
+          <w:rFonts w:ascii="Montserrat Medium" w:hAnsi="Montserrat Medium"/>
+          <w:sz w:val="20"/>
+          <w:szCs w:val="20"/>
+        </w:rPr>
+        <w:t>a</w:t>
+      </w:r>
+      <w:r>
+        <w:rPr>
+          <w:rFonts w:ascii="Montserrat Medium" w:hAnsi="Montserrat Medium"/>
+          <w:spacing w:val="-17"/>
+          <w:sz w:val="20"/>
+          <w:szCs w:val="20"/>
+        </w:rPr>
+        <w:t xml:space="preserve"> </w:t>
+      </w:r>
+      <w:r>
+        <w:rPr>
+          <w:rFonts w:ascii="Montserrat Medium" w:hAnsi="Montserrat Medium"/>
+          <w:sz w:val="20"/>
+          <w:szCs w:val="20"/>
+        </w:rPr>
+        <w:t>esta</w:t>
+      </w:r>
+      <w:r>
+        <w:rPr>
+          <w:rFonts w:ascii="Montserrat Medium" w:hAnsi="Montserrat Medium"/>
+          <w:spacing w:val="-19"/>
+          <w:sz w:val="20"/>
+          <w:szCs w:val="20"/>
+        </w:rPr>
+        <w:t xml:space="preserve"> </w:t>
+      </w:r>
+      <w:r>
+        <w:rPr>
+          <w:rFonts w:ascii="Montserrat Medium" w:hAnsi="Montserrat Medium"/>
+          <w:sz w:val="20"/>
+          <w:szCs w:val="20"/>
+        </w:rPr>
+        <w:t>I</w:t>
+      </w:r>
+      <w:r>
+        <w:rPr>
+          <w:rFonts w:ascii="Montserrat Medium" w:hAnsi="Montserrat Medium"/>
+          <w:sz w:val="20"/>
+          <w:szCs w:val="20"/>
+        </w:rPr>
+        <w:t>nstitución.</w:t>
+      </w:r>
+    </w:p>
+    <w:p>
+      <w:pPr>
+        <w:pStyle w:val="Textoindependiente"/>
+        <w:spacing w:before="10"/>
+        <w:rPr>
+          <w:rFonts w:ascii="Montserrat Medium" w:hAnsi="Montserrat Medium"/>
+          <w:sz w:val="20"/>
+          <w:szCs w:val="20"/>
+        </w:rPr>
+      </w:pPr>
+    </w:p>
+    <w:p>
+      <w:pPr>
+        <w:pStyle w:val="Textoindependiente"/>
+        <w:ind w:left="100" w:right="114"/>
+        <w:jc w:val="both"/>
+        <w:rPr>
+          <w:rFonts w:ascii="Montserrat Medium" w:hAnsi="Montserrat Medium"/>
+          <w:sz w:val="20"/>
+          <w:szCs w:val="20"/>
+        </w:rPr>
+      </w:pPr>
+      <w:r>
+        <w:rPr>
+          <w:rFonts w:ascii="Montserrat Medium" w:hAnsi="Montserrat Medium"/>
+          <w:sz w:val="20"/>
+          <w:szCs w:val="20"/>
+        </w:rPr>
+        <w:t>Manifiesto, bajo protesta de decir verdad, que esta institución no tiene limitaciones normativas o administrativas que le impidan cumplir en tiempo y forma con el alcance del proyecto. De la misma forma manifiesto que ni la institución que Represe</w:t>
+      </w:r>
+      <w:r>
+        <w:rPr>
+          <w:rFonts w:ascii="Montserrat Medium" w:hAnsi="Montserrat Medium"/>
+          <w:sz w:val="20"/>
+          <w:szCs w:val="20"/>
+        </w:rPr>
+        <w:t>nto, ni los Responsables Técnico</w:t>
+      </w:r>
+      <w:r>
+        <w:rPr>
+          <w:rFonts w:ascii="Montserrat Medium" w:hAnsi="Montserrat Medium"/>
+          <w:sz w:val="20"/>
+          <w:szCs w:val="20"/>
+        </w:rPr>
+        <w:t xml:space="preserve"> y Administrativo, ni el Representante Legal, están inmersos en algún procedimiento legal o administrativo en contra del Consejo ante instancias administrativas o judiciales</w:t>
+      </w:r>
+    </w:p>
+    <w:p>
+      <w:pPr>
         <w:spacing w:line="276" w:lineRule="auto"/>
         <w:jc w:val="both"/>
         <w:rPr>
-          <w:rFonts w:ascii="Montserrat Medium" w:eastAsia="Arial" w:hAnsi="Montserrat Medium" w:cs="Arial"/>
-          <w:sz w:val="20"/>
-          <w:szCs w:val="20"/>
-          <w:lang w:val="es-ES" w:bidi="es-ES"/>
+          <w:rFonts w:ascii="Montserrat" w:hAnsi="Montserrat"/>
+          <w:lang w:val="es-ES"/>
         </w:rPr>
       </w:pPr>
     </w:p>
@@ -215,483 +917,49 @@
         <w:spacing w:line="276" w:lineRule="auto"/>
         <w:jc w:val="both"/>
         <w:rPr>
-          <w:rFonts w:ascii="Montserrat Medium" w:eastAsia="Arial" w:hAnsi="Montserrat Medium" w:cs="Arial"/>
-          <w:sz w:val="20"/>
-          <w:szCs w:val="20"/>
-          <w:lang w:val="es-ES" w:bidi="es-ES"/>
-        </w:rPr>
-      </w:pPr>
-      <w:r>
-        <w:rPr>
-          <w:rFonts w:ascii="Montserrat Medium" w:eastAsia="Arial" w:hAnsi="Montserrat Medium" w:cs="Arial"/>
-          <w:sz w:val="20"/>
-          <w:szCs w:val="20"/>
-          <w:lang w:val="es-ES" w:bidi="es-ES"/>
-        </w:rPr>
-        <w:t>Comité Académico del CCYTET</w:t>
+          <w:rFonts w:ascii="Montserrat Medium" w:hAnsi="Montserrat Medium"/>
+          <w:sz w:val="20"/>
+          <w:szCs w:val="20"/>
+        </w:rPr>
+      </w:pPr>
+      <w:r>
+        <w:rPr>
+          <w:rFonts w:ascii="Montserrat Medium" w:hAnsi="Montserrat Medium"/>
+          <w:sz w:val="20"/>
+          <w:szCs w:val="20"/>
+        </w:rPr>
+        <w:t>Sin otro particular, aprovecho la ocasión para enviarle un cordial saludo.</w:t>
       </w:r>
     </w:p>
     <w:p>
       <w:pPr>
+        <w:tabs>
+          <w:tab w:val="left" w:pos="10440"/>
+        </w:tabs>
         <w:spacing w:line="276" w:lineRule="auto"/>
+        <w:ind w:right="94"/>
         <w:jc w:val="both"/>
         <w:rPr>
-          <w:rFonts w:ascii="Montserrat Medium" w:eastAsia="Arial" w:hAnsi="Montserrat Medium" w:cs="Arial"/>
-          <w:sz w:val="20"/>
-          <w:szCs w:val="20"/>
-          <w:lang w:val="es-ES" w:bidi="es-ES"/>
-        </w:rPr>
-      </w:pPr>
-      <w:r>
-        <w:rPr>
-          <w:rFonts w:ascii="Montserrat Medium" w:eastAsia="Arial" w:hAnsi="Montserrat Medium" w:cs="Arial"/>
-          <w:sz w:val="20"/>
-          <w:szCs w:val="20"/>
-          <w:lang w:val="es-ES" w:bidi="es-ES"/>
-        </w:rPr>
-        <w:t>Programa para el Desarrollo por la Ciencia, la Tecnología y la Innovación del Estado.</w:t>
-      </w:r>
+          <w:rFonts w:ascii="Montserrat Medium" w:hAnsi="Montserrat Medium"/>
+          <w:sz w:val="20"/>
+          <w:szCs w:val="20"/>
+        </w:rPr>
+      </w:pPr>
     </w:p>
     <w:p>
       <w:pPr>
+        <w:tabs>
+          <w:tab w:val="left" w:pos="10440"/>
+        </w:tabs>
         <w:spacing w:line="276" w:lineRule="auto"/>
+        <w:ind w:right="94"/>
         <w:jc w:val="both"/>
         <w:rPr>
-          <w:rFonts w:ascii="Montserrat Medium" w:eastAsia="Arial" w:hAnsi="Montserrat Medium" w:cs="Arial"/>
-          <w:sz w:val="20"/>
-          <w:szCs w:val="20"/>
-          <w:lang w:val="es-ES" w:bidi="es-ES"/>
-        </w:rPr>
-      </w:pPr>
-      <w:r>
-        <w:rPr>
-          <w:rFonts w:ascii="Montserrat Medium" w:eastAsia="Arial" w:hAnsi="Montserrat Medium" w:cs="Arial"/>
-          <w:sz w:val="20"/>
-          <w:szCs w:val="20"/>
-          <w:lang w:val="es-ES" w:bidi="es-ES"/>
-        </w:rPr>
-        <w:t>PRODECTI</w:t>
-      </w:r>
-    </w:p>
-    <w:p>
-      <w:pPr>
-        <w:spacing w:line="276" w:lineRule="auto"/>
-        <w:jc w:val="both"/>
-        <w:rPr>
-          <w:rFonts w:ascii="Montserrat Medium" w:eastAsia="Arial" w:hAnsi="Montserrat Medium" w:cs="Arial"/>
-          <w:sz w:val="20"/>
-          <w:szCs w:val="20"/>
-          <w:lang w:val="es-ES" w:bidi="es-ES"/>
-        </w:rPr>
-      </w:pPr>
-    </w:p>
-    <w:p>
-      <w:pPr>
-        <w:spacing w:line="276" w:lineRule="auto"/>
-        <w:jc w:val="both"/>
-        <w:rPr>
-          <w:rFonts w:ascii="Montserrat Medium" w:eastAsia="Arial" w:hAnsi="Montserrat Medium" w:cs="Arial"/>
-          <w:sz w:val="20"/>
-          <w:szCs w:val="20"/>
-          <w:lang w:val="es-ES" w:bidi="es-ES"/>
-        </w:rPr>
-      </w:pPr>
-      <w:r>
-        <w:rPr>
-          <w:rFonts w:ascii="Montserrat Medium" w:eastAsia="Arial" w:hAnsi="Montserrat Medium" w:cs="Arial"/>
-          <w:sz w:val="20"/>
-          <w:szCs w:val="20"/>
-          <w:lang w:val="es-ES" w:bidi="es-ES"/>
-        </w:rPr>
-        <w:t>Por medio de la presente, manifiesto que el/la Tecnológico Nacional de México Campus de la Región Sierra avala y se compromete a brindar el apoyo institucional requerido para el desarrollo del proyecto con título “</w:t>
-      </w:r>
-      <w:r>
-        <w:rPr>
-          <w:rFonts w:ascii="Montserrat Medium" w:eastAsia="Arial" w:hAnsi="Montserrat Medium" w:cs="Arial"/>
-          <w:b/>
-          <w:bCs/>
-          <w:sz w:val="20"/>
-          <w:szCs w:val="20"/>
-          <w:lang w:val="es-ES" w:bidi="es-ES"/>
-        </w:rPr>
-        <w:t>Aplicación móvil para selección de vainas de cacao, implementando inteligencia artificial</w:t>
-      </w:r>
-      <w:r>
-        <w:rPr>
-          <w:rFonts w:ascii="Montserrat Medium" w:eastAsia="Arial" w:hAnsi="Montserrat Medium" w:cs="Arial"/>
-          <w:sz w:val="20"/>
-          <w:szCs w:val="20"/>
-          <w:lang w:val="es-ES" w:bidi="es-ES"/>
-        </w:rPr>
-        <w:t>”, con el alcance y el tiempo establecidos en la convocatoria 2023 “Generación y Aplicación de Conocimientos: Prioridades para el Desarrollo de Tabasco”, y poner a disposición del Responsable Técnico la infraestructura existente requerida para la realización de la propuesta.</w:t>
-      </w:r>
-    </w:p>
-    <w:p>
-      <w:pPr>
-        <w:spacing w:line="276" w:lineRule="auto"/>
-        <w:jc w:val="both"/>
-        <w:rPr>
-          <w:rFonts w:ascii="Montserrat Medium" w:eastAsia="Arial" w:hAnsi="Montserrat Medium" w:cs="Arial"/>
-          <w:sz w:val="20"/>
-          <w:szCs w:val="20"/>
-          <w:lang w:val="es-ES" w:bidi="es-ES"/>
-        </w:rPr>
-      </w:pPr>
-    </w:p>
-    <w:p>
-      <w:pPr>
-        <w:spacing w:line="276" w:lineRule="auto"/>
-        <w:jc w:val="both"/>
-        <w:rPr>
-          <w:rFonts w:ascii="Montserrat Medium" w:eastAsia="Arial" w:hAnsi="Montserrat Medium" w:cs="Arial"/>
-          <w:sz w:val="20"/>
-          <w:szCs w:val="20"/>
-          <w:lang w:val="es-ES" w:bidi="es-ES"/>
-        </w:rPr>
-      </w:pPr>
-      <w:r>
-        <w:rPr>
-          <w:rFonts w:ascii="Montserrat Medium" w:eastAsia="Arial" w:hAnsi="Montserrat Medium" w:cs="Arial"/>
-          <w:sz w:val="20"/>
-          <w:szCs w:val="20"/>
-          <w:lang w:val="es-ES" w:bidi="es-ES"/>
-        </w:rPr>
-        <w:t xml:space="preserve">El proyecto estará bajo la responsabilidad de </w:t>
-      </w:r>
-      <w:r>
-        <w:rPr>
-          <w:rFonts w:ascii="Montserrat Medium" w:eastAsia="Arial" w:hAnsi="Montserrat Medium" w:cs="Arial"/>
-          <w:sz w:val="20"/>
-          <w:szCs w:val="20"/>
-          <w:u w:val="single"/>
-          <w:lang w:val="es-ES" w:bidi="es-ES"/>
-        </w:rPr>
-        <w:t>Daniel Pérez Flores</w:t>
-      </w:r>
-      <w:r>
-        <w:rPr>
-          <w:rFonts w:ascii="Montserrat Medium" w:eastAsia="Arial" w:hAnsi="Montserrat Medium" w:cs="Arial"/>
-          <w:sz w:val="20"/>
-          <w:szCs w:val="20"/>
-          <w:lang w:val="es-ES" w:bidi="es-ES"/>
-        </w:rPr>
-        <w:t>, adscrito a esta institución, quien será́ e</w:t>
-      </w:r>
-      <w:r>
-        <w:rPr>
-          <w:rFonts w:ascii="Montserrat Medium" w:eastAsia="Arial" w:hAnsi="Montserrat Medium" w:cs="Arial"/>
-          <w:sz w:val="20"/>
-          <w:szCs w:val="20"/>
-          <w:lang w:val="es-ES" w:bidi="es-ES"/>
-        </w:rPr>
-        <w:t>l</w:t>
-      </w:r>
-      <w:r>
-        <w:rPr>
-          <w:rFonts w:ascii="Montserrat Medium" w:eastAsia="Arial" w:hAnsi="Montserrat Medium" w:cs="Arial"/>
-          <w:sz w:val="20"/>
-          <w:szCs w:val="20"/>
-          <w:lang w:val="es-ES" w:bidi="es-ES"/>
-        </w:rPr>
-        <w:t xml:space="preserve"> </w:t>
-      </w:r>
-      <w:proofErr w:type="gramStart"/>
-      <w:r>
-        <w:rPr>
-          <w:rFonts w:ascii="Montserrat Medium" w:eastAsia="Arial" w:hAnsi="Montserrat Medium" w:cs="Arial"/>
-          <w:sz w:val="20"/>
-          <w:szCs w:val="20"/>
-          <w:lang w:val="es-ES" w:bidi="es-ES"/>
-        </w:rPr>
-        <w:t>R</w:t>
-      </w:r>
-      <w:r>
-        <w:rPr>
-          <w:rFonts w:ascii="Montserrat Medium" w:eastAsia="Arial" w:hAnsi="Montserrat Medium" w:cs="Arial"/>
-          <w:sz w:val="20"/>
-          <w:szCs w:val="20"/>
-          <w:lang w:val="es-ES" w:bidi="es-ES"/>
-        </w:rPr>
-        <w:t>esponsable</w:t>
-      </w:r>
-      <w:proofErr w:type="gramEnd"/>
-      <w:r>
-        <w:rPr>
-          <w:rFonts w:ascii="Montserrat Medium" w:eastAsia="Arial" w:hAnsi="Montserrat Medium" w:cs="Arial"/>
-          <w:sz w:val="20"/>
-          <w:szCs w:val="20"/>
-          <w:lang w:val="es-ES" w:bidi="es-ES"/>
-        </w:rPr>
-        <w:t xml:space="preserve"> </w:t>
-      </w:r>
-      <w:r>
-        <w:rPr>
-          <w:rFonts w:ascii="Montserrat Medium" w:eastAsia="Arial" w:hAnsi="Montserrat Medium" w:cs="Arial"/>
-          <w:sz w:val="20"/>
-          <w:szCs w:val="20"/>
-          <w:lang w:val="es-ES" w:bidi="es-ES"/>
-        </w:rPr>
-        <w:t>T</w:t>
-      </w:r>
-      <w:r>
-        <w:rPr>
-          <w:rFonts w:ascii="Montserrat Medium" w:eastAsia="Arial" w:hAnsi="Montserrat Medium" w:cs="Arial"/>
-          <w:sz w:val="20"/>
-          <w:szCs w:val="20"/>
-          <w:lang w:val="es-ES" w:bidi="es-ES"/>
-        </w:rPr>
-        <w:t xml:space="preserve">écnico. Por su parte, </w:t>
-      </w:r>
-      <w:r>
-        <w:rPr>
-          <w:rFonts w:ascii="Montserrat Medium" w:eastAsia="Arial" w:hAnsi="Montserrat Medium" w:cs="Arial"/>
-          <w:sz w:val="20"/>
-          <w:szCs w:val="20"/>
-          <w:lang w:val="es-ES" w:bidi="es-ES"/>
-        </w:rPr>
-        <w:t>el</w:t>
-      </w:r>
-      <w:r>
-        <w:rPr>
-          <w:rFonts w:ascii="Montserrat Medium" w:eastAsia="Arial" w:hAnsi="Montserrat Medium" w:cs="Arial"/>
-          <w:sz w:val="20"/>
-          <w:szCs w:val="20"/>
-          <w:lang w:val="es-ES" w:bidi="es-ES"/>
-        </w:rPr>
-        <w:t xml:space="preserve"> </w:t>
-      </w:r>
-      <w:proofErr w:type="gramStart"/>
-      <w:r>
-        <w:rPr>
-          <w:rFonts w:ascii="Montserrat Medium" w:eastAsia="Arial" w:hAnsi="Montserrat Medium" w:cs="Arial"/>
-          <w:sz w:val="20"/>
-          <w:szCs w:val="20"/>
-          <w:lang w:val="es-ES" w:bidi="es-ES"/>
-        </w:rPr>
-        <w:t>R</w:t>
-      </w:r>
-      <w:r>
-        <w:rPr>
-          <w:rFonts w:ascii="Montserrat Medium" w:eastAsia="Arial" w:hAnsi="Montserrat Medium" w:cs="Arial"/>
-          <w:sz w:val="20"/>
-          <w:szCs w:val="20"/>
-          <w:lang w:val="es-ES" w:bidi="es-ES"/>
-        </w:rPr>
-        <w:t>esponsable</w:t>
-      </w:r>
-      <w:proofErr w:type="gramEnd"/>
-      <w:r>
-        <w:rPr>
-          <w:rFonts w:ascii="Montserrat Medium" w:eastAsia="Arial" w:hAnsi="Montserrat Medium" w:cs="Arial"/>
-          <w:sz w:val="20"/>
-          <w:szCs w:val="20"/>
-          <w:lang w:val="es-ES" w:bidi="es-ES"/>
-        </w:rPr>
-        <w:t xml:space="preserve"> </w:t>
-      </w:r>
-      <w:r>
-        <w:rPr>
-          <w:rFonts w:ascii="Montserrat Medium" w:eastAsia="Arial" w:hAnsi="Montserrat Medium" w:cs="Arial"/>
-          <w:sz w:val="20"/>
-          <w:szCs w:val="20"/>
-          <w:lang w:val="es-ES" w:bidi="es-ES"/>
-        </w:rPr>
-        <w:t>A</w:t>
-      </w:r>
-      <w:r>
-        <w:rPr>
-          <w:rFonts w:ascii="Montserrat Medium" w:eastAsia="Arial" w:hAnsi="Montserrat Medium" w:cs="Arial"/>
-          <w:sz w:val="20"/>
-          <w:szCs w:val="20"/>
-          <w:lang w:val="es-ES" w:bidi="es-ES"/>
-        </w:rPr>
-        <w:t>dministrativo</w:t>
-      </w:r>
-      <w:r>
-        <w:rPr>
-          <w:rFonts w:ascii="Montserrat Medium" w:eastAsia="Arial" w:hAnsi="Montserrat Medium" w:cs="Arial"/>
-          <w:sz w:val="20"/>
-          <w:szCs w:val="20"/>
-          <w:lang w:val="es-ES" w:bidi="es-ES"/>
-        </w:rPr>
-        <w:t xml:space="preserve"> </w:t>
-      </w:r>
-      <w:r>
-        <w:rPr>
-          <w:rFonts w:ascii="Montserrat Medium" w:eastAsia="Arial" w:hAnsi="Montserrat Medium" w:cs="Arial"/>
-          <w:sz w:val="20"/>
-          <w:szCs w:val="20"/>
-          <w:lang w:val="es-ES" w:bidi="es-ES"/>
-        </w:rPr>
-        <w:t xml:space="preserve">será́ </w:t>
-      </w:r>
-      <w:r>
-        <w:rPr>
-          <w:rFonts w:ascii="Montserrat Medium" w:eastAsia="Arial" w:hAnsi="Montserrat Medium" w:cs="Arial"/>
-          <w:sz w:val="20"/>
-          <w:szCs w:val="20"/>
-          <w:u w:val="single"/>
-          <w:lang w:val="es-ES" w:bidi="es-ES"/>
-        </w:rPr>
-        <w:t xml:space="preserve">Lic. José David Rodríguez </w:t>
-      </w:r>
-      <w:proofErr w:type="spellStart"/>
-      <w:r>
-        <w:rPr>
-          <w:rFonts w:ascii="Montserrat Medium" w:eastAsia="Arial" w:hAnsi="Montserrat Medium" w:cs="Arial"/>
-          <w:sz w:val="20"/>
-          <w:szCs w:val="20"/>
-          <w:u w:val="single"/>
-          <w:lang w:val="es-ES" w:bidi="es-ES"/>
-        </w:rPr>
-        <w:t>Deveze</w:t>
-      </w:r>
-      <w:proofErr w:type="spellEnd"/>
-      <w:r>
-        <w:rPr>
-          <w:rFonts w:ascii="Montserrat Medium" w:eastAsia="Arial" w:hAnsi="Montserrat Medium" w:cs="Arial"/>
-          <w:sz w:val="20"/>
-          <w:szCs w:val="20"/>
-          <w:lang w:val="es-ES" w:bidi="es-ES"/>
-        </w:rPr>
-        <w:t>, adscrito</w:t>
-      </w:r>
-      <w:r>
-        <w:rPr>
-          <w:rFonts w:ascii="Montserrat Medium" w:eastAsia="Arial" w:hAnsi="Montserrat Medium" w:cs="Arial"/>
-          <w:sz w:val="20"/>
-          <w:szCs w:val="20"/>
-          <w:lang w:val="es-ES" w:bidi="es-ES"/>
-        </w:rPr>
-        <w:t xml:space="preserve"> </w:t>
-      </w:r>
-      <w:r>
-        <w:rPr>
-          <w:rFonts w:ascii="Montserrat Medium" w:eastAsia="Arial" w:hAnsi="Montserrat Medium" w:cs="Arial"/>
-          <w:sz w:val="20"/>
-          <w:szCs w:val="20"/>
-          <w:lang w:val="es-ES" w:bidi="es-ES"/>
-        </w:rPr>
-        <w:t>también a esta institución.</w:t>
-      </w:r>
-    </w:p>
-    <w:p>
-      <w:pPr>
-        <w:spacing w:line="276" w:lineRule="auto"/>
-        <w:jc w:val="both"/>
-        <w:rPr>
-          <w:rFonts w:ascii="Montserrat Medium" w:eastAsia="Arial" w:hAnsi="Montserrat Medium" w:cs="Arial"/>
-          <w:sz w:val="20"/>
-          <w:szCs w:val="20"/>
-          <w:lang w:val="es-ES" w:bidi="es-ES"/>
-        </w:rPr>
-      </w:pPr>
-    </w:p>
-    <w:p>
-      <w:pPr>
-        <w:spacing w:line="276" w:lineRule="auto"/>
-        <w:jc w:val="both"/>
-        <w:rPr>
-          <w:rFonts w:ascii="Montserrat Medium" w:eastAsia="Arial" w:hAnsi="Montserrat Medium" w:cs="Arial"/>
-          <w:sz w:val="20"/>
-          <w:szCs w:val="20"/>
-          <w:lang w:val="es-ES" w:bidi="es-ES"/>
-        </w:rPr>
-      </w:pPr>
-      <w:r>
-        <w:rPr>
-          <w:rFonts w:ascii="Montserrat Medium" w:eastAsia="Arial" w:hAnsi="Montserrat Medium" w:cs="Arial"/>
-          <w:sz w:val="20"/>
-          <w:szCs w:val="20"/>
-          <w:lang w:val="es-ES" w:bidi="es-ES"/>
-        </w:rPr>
-        <w:t xml:space="preserve">Manifiesto, bajo protesta de decir verdad, que esta institución no tiene limitaciones normativas o administrativas que le impidan cumplir en tiempo y forma con el alcance del proyecto. De la misma forma manifiesto que ni la institución que </w:t>
-      </w:r>
-      <w:r>
-        <w:rPr>
-          <w:rFonts w:ascii="Montserrat Medium" w:eastAsia="Arial" w:hAnsi="Montserrat Medium" w:cs="Arial"/>
-          <w:sz w:val="20"/>
-          <w:szCs w:val="20"/>
-          <w:lang w:val="es-ES" w:bidi="es-ES"/>
-        </w:rPr>
-        <w:t>R</w:t>
-      </w:r>
-      <w:r>
-        <w:rPr>
-          <w:rFonts w:ascii="Montserrat Medium" w:eastAsia="Arial" w:hAnsi="Montserrat Medium" w:cs="Arial"/>
-          <w:sz w:val="20"/>
-          <w:szCs w:val="20"/>
-          <w:lang w:val="es-ES" w:bidi="es-ES"/>
-        </w:rPr>
-        <w:t xml:space="preserve">epresento, ni los </w:t>
-      </w:r>
-      <w:proofErr w:type="gramStart"/>
-      <w:r>
-        <w:rPr>
-          <w:rFonts w:ascii="Montserrat Medium" w:eastAsia="Arial" w:hAnsi="Montserrat Medium" w:cs="Arial"/>
-          <w:sz w:val="20"/>
-          <w:szCs w:val="20"/>
-          <w:lang w:val="es-ES" w:bidi="es-ES"/>
-        </w:rPr>
-        <w:t>Responsables</w:t>
-      </w:r>
-      <w:proofErr w:type="gramEnd"/>
-      <w:r>
-        <w:rPr>
-          <w:rFonts w:ascii="Montserrat Medium" w:eastAsia="Arial" w:hAnsi="Montserrat Medium" w:cs="Arial"/>
-          <w:sz w:val="20"/>
-          <w:szCs w:val="20"/>
-          <w:lang w:val="es-ES" w:bidi="es-ES"/>
-        </w:rPr>
-        <w:t xml:space="preserve"> Técnico y Administrativ</w:t>
-      </w:r>
-      <w:r>
-        <w:rPr>
-          <w:rFonts w:ascii="Montserrat Medium" w:eastAsia="Arial" w:hAnsi="Montserrat Medium" w:cs="Arial"/>
-          <w:sz w:val="20"/>
-          <w:szCs w:val="20"/>
-          <w:lang w:val="es-ES" w:bidi="es-ES"/>
-        </w:rPr>
-        <w:t>o</w:t>
-      </w:r>
-      <w:r>
-        <w:rPr>
-          <w:rFonts w:ascii="Montserrat Medium" w:eastAsia="Arial" w:hAnsi="Montserrat Medium" w:cs="Arial"/>
-          <w:sz w:val="20"/>
-          <w:szCs w:val="20"/>
-          <w:lang w:val="es-ES" w:bidi="es-ES"/>
-        </w:rPr>
-        <w:t>, ni el Representante Legal, están inmersos en algún procedimiento legal o administrativo en contra del Consejo ante instancias administrativas o judiciales.</w:t>
-      </w:r>
-    </w:p>
-    <w:p>
-      <w:pPr>
-        <w:spacing w:line="276" w:lineRule="auto"/>
-        <w:jc w:val="both"/>
-        <w:rPr>
-          <w:rFonts w:ascii="Montserrat" w:hAnsi="Montserrat"/>
-          <w:lang w:val="es-ES"/>
-        </w:rPr>
-      </w:pPr>
-    </w:p>
-    <w:p>
-      <w:pPr>
-        <w:spacing w:line="276" w:lineRule="auto"/>
-        <w:jc w:val="both"/>
-        <w:rPr>
-          <w:rFonts w:ascii="Montserrat Medium" w:hAnsi="Montserrat Medium"/>
-          <w:sz w:val="20"/>
-          <w:szCs w:val="20"/>
-        </w:rPr>
-      </w:pPr>
-      <w:r>
-        <w:rPr>
-          <w:rFonts w:ascii="Montserrat Medium" w:hAnsi="Montserrat Medium"/>
-          <w:sz w:val="20"/>
-          <w:szCs w:val="20"/>
-        </w:rPr>
-        <w:t>Sin otro particular, aprovecho la ocasión para enviarle un cordial saludo.</w:t>
-      </w:r>
+          <w:rFonts w:ascii="Montserrat Medium" w:hAnsi="Montserrat Medium"/>
+          <w:sz w:val="20"/>
+          <w:szCs w:val="20"/>
+        </w:rPr>
+      </w:pPr>
     </w:p>
     <w:p>
       <w:pPr>
@@ -979,7 +1247,7 @@
           <w:sz w:val="20"/>
           <w:szCs w:val="20"/>
         </w:rPr>
-        <w:t xml:space="preserve">                                                                   </w:t>
+        <w:t xml:space="preserve">  </w:t>
       </w:r>
     </w:p>
     <w:p>
@@ -990,6 +1258,30 @@
         <w:ind w:right="94"/>
         <w:outlineLvl w:val="0"/>
         <w:rPr>
+          <w:rFonts w:ascii="Montserrat ExtraBold" w:hAnsi="Montserrat ExtraBold"/>
+          <w:b/>
+          <w:sz w:val="20"/>
+          <w:szCs w:val="20"/>
+        </w:rPr>
+      </w:pPr>
+      <w:r>
+        <w:rPr>
+          <w:rFonts w:ascii="Montserrat ExtraBold" w:hAnsi="Montserrat ExtraBold"/>
+          <w:b/>
+          <w:sz w:val="20"/>
+          <w:szCs w:val="20"/>
+        </w:rPr>
+        <w:t xml:space="preserve">                                                                   </w:t>
+      </w:r>
+    </w:p>
+    <w:p>
+      <w:pPr>
+        <w:tabs>
+          <w:tab w:val="right" w:pos="9596"/>
+        </w:tabs>
+        <w:ind w:right="94"/>
+        <w:outlineLvl w:val="0"/>
+        <w:rPr>
           <w:rFonts w:ascii="Montserrat ExtraBold" w:hAnsi="Montserrat ExtraBold" w:cs="Arial"/>
           <w:b/>
           <w:bCs/>
@@ -1080,6 +1372,7 @@
         </w:rPr>
       </w:pPr>
       <w:proofErr w:type="spellStart"/>
+      <w:proofErr w:type="gramStart"/>
       <w:r>
         <w:rPr>
           <w:rFonts w:ascii="Montserrat Medium" w:hAnsi="Montserrat Medium"/>
@@ -1089,6 +1382,7 @@
         <w:t>ccp</w:t>
       </w:r>
       <w:proofErr w:type="spellEnd"/>
+      <w:proofErr w:type="gramEnd"/>
       <w:r>
         <w:rPr>
           <w:rFonts w:ascii="Montserrat Medium" w:hAnsi="Montserrat Medium"/>
@@ -1156,7 +1450,7 @@
 </file>
 
 <file path=word/endnotes.xml><?xml version="1.0" encoding="utf-8"?>
-<w:endnotes xmlns:wpc="http://schemas.microsoft.com/office/word/2010/wordprocessingCanvas" xmlns:cx="http://schemas.microsoft.com/office/drawing/2014/chartex" xmlns:cx1="http://schemas.microsoft.com/office/drawing/2015/9/8/chartex" xmlns:cx2="http://schemas.microsoft.com/office/drawing/2015/10/21/chartex" xmlns:cx3="http://schemas.microsoft.com/office/drawing/2016/5/9/chartex" xmlns:cx4="http://schemas.microsoft.com/office/drawing/2016/5/10/chartex" xmlns:cx5="http://schemas.microsoft.com/office/drawing/2016/5/11/chartex" xmlns:cx6="http://schemas.microsoft.com/office/drawing/2016/5/12/chartex" xmlns:cx7="http://schemas.microsoft.com/office/drawing/2016/5/13/chartex" xmlns:cx8="http://schemas.microsoft.com/office/drawing/2016/5/14/chartex" xmlns:mc="http://schemas.openxmlformats.org/markup-compatibility/2006" xmlns:aink="http://schemas.microsoft.com/office/drawing/2016/ink" xmlns:am3d="http://schemas.microsoft.com/office/drawing/2017/model3d" xmlns:o="urn:schemas-microsoft-com:office:office" xmlns:oel="http://schemas.microsoft.com/office/2019/extlst" xmlns:r="http://schemas.openxmlformats.org/officeDocument/2006/relationships" xmlns:m="http://schemas.openxmlformats.org/officeDocument/2006/math" xmlns:v="urn:schemas-microsoft-com:vml" xmlns:wp14="http://schemas.microsoft.com/office/word/2010/wordprocessingDrawing" xmlns:wp="http://schemas.openxmlformats.org/drawingml/2006/wordprocessingDrawing" xmlns:w10="urn:schemas-microsoft-com:office:word" xmlns:w="http://schemas.openxmlformats.org/wordprocessingml/2006/main" xmlns:w14="http://schemas.microsoft.com/office/word/2010/wordml" xmlns:w15="http://schemas.microsoft.com/office/word/2012/wordml" xmlns:w16cex="http://schemas.microsoft.com/office/word/2018/wordml/cex" xmlns:w16cid="http://schemas.microsoft.com/office/word/2016/wordml/cid" xmlns:w16="http://schemas.microsoft.com/office/word/2018/wordml" xmlns:w16sdtdh="http://schemas.microsoft.com/office/word/2020/wordml/sdtdatahash" xmlns:w16se="http://schemas.microsoft.com/office/word/2015/wordml/symex" xmlns:wpg="http://schemas.microsoft.com/office/word/2010/wordprocessingGroup" xmlns:wpi="http://schemas.microsoft.com/office/word/2010/wordprocessingInk" xmlns:wne="http://schemas.microsoft.com/office/word/2006/wordml" xmlns:wps="http://schemas.microsoft.com/office/word/2010/wordprocessingShape" mc:Ignorable="w14 w15 w16se w16cid w16 w16cex w16sdtdh wp14">
+<w:endnotes xmlns:wpc="http://schemas.microsoft.com/office/word/2010/wordprocessingCanvas" xmlns:mc="http://schemas.openxmlformats.org/markup-compatibility/2006" xmlns:o="urn:schemas-microsoft-com:office:office" xmlns:r="http://schemas.openxmlformats.org/officeDocument/2006/relationships" xmlns:m="http://schemas.openxmlformats.org/officeDocument/2006/math" xmlns:v="urn:schemas-microsoft-com:vml" xmlns:wp14="http://schemas.microsoft.com/office/word/2010/wordprocessingDrawing" xmlns:wp="http://schemas.openxmlformats.org/drawingml/2006/wordprocessingDrawing" xmlns:w10="urn:schemas-microsoft-com:office:word" xmlns:w="http://schemas.openxmlformats.org/wordprocessingml/2006/main" xmlns:w14="http://schemas.microsoft.com/office/word/2010/wordml" xmlns:w15="http://schemas.microsoft.com/office/word/2012/wordml" xmlns:wpg="http://schemas.microsoft.com/office/word/2010/wordprocessingGroup" xmlns:wpi="http://schemas.microsoft.com/office/word/2010/wordprocessingInk" xmlns:wne="http://schemas.microsoft.com/office/word/2006/wordml" xmlns:wps="http://schemas.microsoft.com/office/word/2010/wordprocessingShape" mc:Ignorable="w14 w15 wp14">
   <w:endnote w:type="separator" w:id="-1">
     <w:p>
       <w:r>
@@ -1175,7 +1469,7 @@
 </file>
 
 <file path=word/footer1.xml><?xml version="1.0" encoding="utf-8"?>
-<w:ftr xmlns:wpc="http://schemas.microsoft.com/office/word/2010/wordprocessingCanvas" xmlns:cx="http://schemas.microsoft.com/office/drawing/2014/chartex" xmlns:cx1="http://schemas.microsoft.com/office/drawing/2015/9/8/chartex" xmlns:cx2="http://schemas.microsoft.com/office/drawing/2015/10/21/chartex" xmlns:cx3="http://schemas.microsoft.com/office/drawing/2016/5/9/chartex" xmlns:cx4="http://schemas.microsoft.com/office/drawing/2016/5/10/chartex" xmlns:cx5="http://schemas.microsoft.com/office/drawing/2016/5/11/chartex" xmlns:cx6="http://schemas.microsoft.com/office/drawing/2016/5/12/chartex" xmlns:cx7="http://schemas.microsoft.com/office/drawing/2016/5/13/chartex" xmlns:cx8="http://schemas.microsoft.com/office/drawing/2016/5/14/chartex" xmlns:mc="http://schemas.openxmlformats.org/markup-compatibility/2006" xmlns:aink="http://schemas.microsoft.com/office/drawing/2016/ink" xmlns:am3d="http://schemas.microsoft.com/office/drawing/2017/model3d" xmlns:o="urn:schemas-microsoft-com:office:office" xmlns:oel="http://schemas.microsoft.com/office/2019/extlst" xmlns:r="http://schemas.openxmlformats.org/officeDocument/2006/relationships" xmlns:m="http://schemas.openxmlformats.org/officeDocument/2006/math" xmlns:v="urn:schemas-microsoft-com:vml" xmlns:wp14="http://schemas.microsoft.com/office/word/2010/wordprocessingDrawing" xmlns:wp="http://schemas.openxmlformats.org/drawingml/2006/wordprocessingDrawing" xmlns:w10="urn:schemas-microsoft-com:office:word" xmlns:w="http://schemas.openxmlformats.org/wordprocessingml/2006/main" xmlns:w14="http://schemas.microsoft.com/office/word/2010/wordml" xmlns:w15="http://schemas.microsoft.com/office/word/2012/wordml" xmlns:w16cex="http://schemas.microsoft.com/office/word/2018/wordml/cex" xmlns:w16cid="http://schemas.microsoft.com/office/word/2016/wordml/cid" xmlns:w16="http://schemas.microsoft.com/office/word/2018/wordml" xmlns:w16sdtdh="http://schemas.microsoft.com/office/word/2020/wordml/sdtdatahash" xmlns:w16se="http://schemas.microsoft.com/office/word/2015/wordml/symex" xmlns:wpg="http://schemas.microsoft.com/office/word/2010/wordprocessingGroup" xmlns:wpi="http://schemas.microsoft.com/office/word/2010/wordprocessingInk" xmlns:wne="http://schemas.microsoft.com/office/word/2006/wordml" xmlns:wps="http://schemas.microsoft.com/office/word/2010/wordprocessingShape" mc:Ignorable="w14 w15 w16se w16cid w16 w16cex w16sdtdh wp14">
+<w:ftr xmlns:wpc="http://schemas.microsoft.com/office/word/2010/wordprocessingCanvas" xmlns:mc="http://schemas.openxmlformats.org/markup-compatibility/2006" xmlns:o="urn:schemas-microsoft-com:office:office" xmlns:r="http://schemas.openxmlformats.org/officeDocument/2006/relationships" xmlns:m="http://schemas.openxmlformats.org/officeDocument/2006/math" xmlns:v="urn:schemas-microsoft-com:vml" xmlns:wp14="http://schemas.microsoft.com/office/word/2010/wordprocessingDrawing" xmlns:wp="http://schemas.openxmlformats.org/drawingml/2006/wordprocessingDrawing" xmlns:w10="urn:schemas-microsoft-com:office:word" xmlns:w="http://schemas.openxmlformats.org/wordprocessingml/2006/main" xmlns:w14="http://schemas.microsoft.com/office/word/2010/wordml" xmlns:w15="http://schemas.microsoft.com/office/word/2012/wordml" xmlns:wpg="http://schemas.microsoft.com/office/word/2010/wordprocessingGroup" xmlns:wpi="http://schemas.microsoft.com/office/word/2010/wordprocessingInk" xmlns:wne="http://schemas.microsoft.com/office/word/2006/wordml" xmlns:wps="http://schemas.microsoft.com/office/word/2010/wordprocessingShape" mc:Ignorable="w14 w15 wp14">
   <w:p>
     <w:pPr>
       <w:pStyle w:val="Piedepgina"/>
@@ -1425,7 +1719,27 @@
                               <w:sz w:val="16"/>
                               <w:szCs w:val="16"/>
                             </w:rPr>
-                            <w:t>Carretera Teapa-Tacotalpa Km. 4.5, Fco. Javier Mina, C.P. 86801 Teapa, Tabasco</w:t>
+                            <w:t xml:space="preserve">Carretera Teapa-Tacotalpa Km. 4.5, </w:t>
+                          </w:r>
+                          <w:proofErr w:type="spellStart"/>
+                          <w:r>
+                            <w:rPr>
+                              <w:rFonts w:ascii="Montserrat SemiBold" w:hAnsi="Montserrat SemiBold"/>
+                              <w:color w:val="BC8E53"/>
+                              <w:sz w:val="16"/>
+                              <w:szCs w:val="16"/>
+                            </w:rPr>
+                            <w:t>Fco</w:t>
+                          </w:r>
+                          <w:proofErr w:type="spellEnd"/>
+                          <w:r>
+                            <w:rPr>
+                              <w:rFonts w:ascii="Montserrat SemiBold" w:hAnsi="Montserrat SemiBold"/>
+                              <w:color w:val="BC8E53"/>
+                              <w:sz w:val="16"/>
+                              <w:szCs w:val="16"/>
+                            </w:rPr>
+                            <w:t>. Javier Mina, C.P. 86801 Teapa, Tabasco</w:t>
                           </w:r>
                           <w:r>
                             <w:rPr>
@@ -1597,7 +1911,7 @@
               <v:stroke joinstyle="miter"/>
               <v:path gradientshapeok="t" o:connecttype="rect"/>
             </v:shapetype>
-            <v:shape id="Cuadro de texto 2" o:spid="_x0000_s1027" type="#_x0000_t202" style="position:absolute;left:0;text-align:left;margin-left:0;margin-top:6.95pt;width:434.25pt;height:52.6pt;z-index:251658240;visibility:visible;mso-wrap-style:square;mso-width-percent:0;mso-height-percent:0;mso-wrap-distance-left:9pt;mso-wrap-distance-top:3.6pt;mso-wrap-distance-right:9pt;mso-wrap-distance-bottom:3.6pt;mso-position-horizontal:left;mso-position-horizontal-relative:margin;mso-position-vertical:absolute;mso-position-vertical-relative:text;mso-width-percent:0;mso-height-percent:0;mso-width-relative:margin;mso-height-relative:margin;v-text-anchor:top" o:gfxdata="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" filled="f" stroked="f">
+            <v:shape id="Cuadro de texto 2" o:spid="_x0000_s1027" type="#_x0000_t202" style="position:absolute;left:0;text-align:left;margin-left:0;margin-top:6.95pt;width:434.25pt;height:52.6pt;z-index:251658240;visibility:visible;mso-wrap-style:square;mso-width-percent:0;mso-height-percent:0;mso-wrap-distance-left:9pt;mso-wrap-distance-top:3.6pt;mso-wrap-distance-right:9pt;mso-wrap-distance-bottom:3.6pt;mso-position-horizontal:left;mso-position-horizontal-relative:margin;mso-position-vertical:absolute;mso-position-vertical-relative:text;mso-width-percent:0;mso-height-percent:0;mso-width-relative:margin;mso-height-relative:margin;v-text-anchor:top" o:gfxdata="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" filled="f" stroked="f">
               <v:textbox>
                 <w:txbxContent>
                   <w:p>
@@ -1623,7 +1937,27 @@
                         <w:sz w:val="16"/>
                         <w:szCs w:val="16"/>
                       </w:rPr>
-                      <w:t>Carretera Teapa-Tacotalpa Km. 4.5, Fco. Javier Mina, C.P. 86801 Teapa, Tabasco</w:t>
+                      <w:t xml:space="preserve">Carretera Teapa-Tacotalpa Km. 4.5, </w:t>
+                    </w:r>
+                    <w:proofErr w:type="spellStart"/>
+                    <w:r>
+                      <w:rPr>
+                        <w:rFonts w:ascii="Montserrat SemiBold" w:hAnsi="Montserrat SemiBold"/>
+                        <w:color w:val="BC8E53"/>
+                        <w:sz w:val="16"/>
+                        <w:szCs w:val="16"/>
+                      </w:rPr>
+                      <w:t>Fco</w:t>
+                    </w:r>
+                    <w:proofErr w:type="spellEnd"/>
+                    <w:r>
+                      <w:rPr>
+                        <w:rFonts w:ascii="Montserrat SemiBold" w:hAnsi="Montserrat SemiBold"/>
+                        <w:color w:val="BC8E53"/>
+                        <w:sz w:val="16"/>
+                        <w:szCs w:val="16"/>
+                      </w:rPr>
+                      <w:t>. Javier Mina, C.P. 86801 Teapa, Tabasco</w:t>
                     </w:r>
                     <w:r>
                       <w:rPr>
@@ -1885,7 +2219,7 @@
 </file>
 
 <file path=word/footnotes.xml><?xml version="1.0" encoding="utf-8"?>
-<w:footnotes xmlns:wpc="http://schemas.microsoft.com/office/word/2010/wordprocessingCanvas" xmlns:cx="http://schemas.microsoft.com/office/drawing/2014/chartex" xmlns:cx1="http://schemas.microsoft.com/office/drawing/2015/9/8/chartex" xmlns:cx2="http://schemas.microsoft.com/office/drawing/2015/10/21/chartex" xmlns:cx3="http://schemas.microsoft.com/office/drawing/2016/5/9/chartex" xmlns:cx4="http://schemas.microsoft.com/office/drawing/2016/5/10/chartex" xmlns:cx5="http://schemas.microsoft.com/office/drawing/2016/5/11/chartex" xmlns:cx6="http://schemas.microsoft.com/office/drawing/2016/5/12/chartex" xmlns:cx7="http://schemas.microsoft.com/office/drawing/2016/5/13/chartex" xmlns:cx8="http://schemas.microsoft.com/office/drawing/2016/5/14/chartex" xmlns:mc="http://schemas.openxmlformats.org/markup-compatibility/2006" xmlns:aink="http://schemas.microsoft.com/office/drawing/2016/ink" xmlns:am3d="http://schemas.microsoft.com/office/drawing/2017/model3d" xmlns:o="urn:schemas-microsoft-com:office:office" xmlns:oel="http://schemas.microsoft.com/office/2019/extlst" xmlns:r="http://schemas.openxmlformats.org/officeDocument/2006/relationships" xmlns:m="http://schemas.openxmlformats.org/officeDocument/2006/math" xmlns:v="urn:schemas-microsoft-com:vml" xmlns:wp14="http://schemas.microsoft.com/office/word/2010/wordprocessingDrawing" xmlns:wp="http://schemas.openxmlformats.org/drawingml/2006/wordprocessingDrawing" xmlns:w10="urn:schemas-microsoft-com:office:word" xmlns:w="http://schemas.openxmlformats.org/wordprocessingml/2006/main" xmlns:w14="http://schemas.microsoft.com/office/word/2010/wordml" xmlns:w15="http://schemas.microsoft.com/office/word/2012/wordml" xmlns:w16cex="http://schemas.microsoft.com/office/word/2018/wordml/cex" xmlns:w16cid="http://schemas.microsoft.com/office/word/2016/wordml/cid" xmlns:w16="http://schemas.microsoft.com/office/word/2018/wordml" xmlns:w16sdtdh="http://schemas.microsoft.com/office/word/2020/wordml/sdtdatahash" xmlns:w16se="http://schemas.microsoft.com/office/word/2015/wordml/symex" xmlns:wpg="http://schemas.microsoft.com/office/word/2010/wordprocessingGroup" xmlns:wpi="http://schemas.microsoft.com/office/word/2010/wordprocessingInk" xmlns:wne="http://schemas.microsoft.com/office/word/2006/wordml" xmlns:wps="http://schemas.microsoft.com/office/word/2010/wordprocessingShape" mc:Ignorable="w14 w15 w16se w16cid w16 w16cex w16sdtdh wp14">
+<w:footnotes xmlns:wpc="http://schemas.microsoft.com/office/word/2010/wordprocessingCanvas" xmlns:mc="http://schemas.openxmlformats.org/markup-compatibility/2006" xmlns:o="urn:schemas-microsoft-com:office:office" xmlns:r="http://schemas.openxmlformats.org/officeDocument/2006/relationships" xmlns:m="http://schemas.openxmlformats.org/officeDocument/2006/math" xmlns:v="urn:schemas-microsoft-com:vml" xmlns:wp14="http://schemas.microsoft.com/office/word/2010/wordprocessingDrawing" xmlns:wp="http://schemas.openxmlformats.org/drawingml/2006/wordprocessingDrawing" xmlns:w10="urn:schemas-microsoft-com:office:word" xmlns:w="http://schemas.openxmlformats.org/wordprocessingml/2006/main" xmlns:w14="http://schemas.microsoft.com/office/word/2010/wordml" xmlns:w15="http://schemas.microsoft.com/office/word/2012/wordml" xmlns:wpg="http://schemas.microsoft.com/office/word/2010/wordprocessingGroup" xmlns:wpi="http://schemas.microsoft.com/office/word/2010/wordprocessingInk" xmlns:wne="http://schemas.microsoft.com/office/word/2006/wordml" xmlns:wps="http://schemas.microsoft.com/office/word/2010/wordprocessingShape" mc:Ignorable="w14 w15 wp14">
   <w:footnote w:type="separator" w:id="-1">
     <w:p>
       <w:r>
@@ -1904,7 +2238,7 @@
 </file>
 
 <file path=word/header1.xml><?xml version="1.0" encoding="utf-8"?>
-<w:hdr xmlns:wpc="http://schemas.microsoft.com/office/word/2010/wordprocessingCanvas" xmlns:cx="http://schemas.microsoft.com/office/drawing/2014/chartex" xmlns:cx1="http://schemas.microsoft.com/office/drawing/2015/9/8/chartex" xmlns:cx2="http://schemas.microsoft.com/office/drawing/2015/10/21/chartex" xmlns:cx3="http://schemas.microsoft.com/office/drawing/2016/5/9/chartex" xmlns:cx4="http://schemas.microsoft.com/office/drawing/2016/5/10/chartex" xmlns:cx5="http://schemas.microsoft.com/office/drawing/2016/5/11/chartex" xmlns:cx6="http://schemas.microsoft.com/office/drawing/2016/5/12/chartex" xmlns:cx7="http://schemas.microsoft.com/office/drawing/2016/5/13/chartex" xmlns:cx8="http://schemas.microsoft.com/office/drawing/2016/5/14/chartex" xmlns:mc="http://schemas.openxmlformats.org/markup-compatibility/2006" xmlns:aink="http://schemas.microsoft.com/office/drawing/2016/ink" xmlns:am3d="http://schemas.microsoft.com/office/drawing/2017/model3d" xmlns:o="urn:schemas-microsoft-com:office:office" xmlns:oel="http://schemas.microsoft.com/office/2019/extlst" xmlns:r="http://schemas.openxmlformats.org/officeDocument/2006/relationships" xmlns:m="http://schemas.openxmlformats.org/officeDocument/2006/math" xmlns:v="urn:schemas-microsoft-com:vml" xmlns:wp14="http://schemas.microsoft.com/office/word/2010/wordprocessingDrawing" xmlns:wp="http://schemas.openxmlformats.org/drawingml/2006/wordprocessingDrawing" xmlns:w10="urn:schemas-microsoft-com:office:word" xmlns:w="http://schemas.openxmlformats.org/wordprocessingml/2006/main" xmlns:w14="http://schemas.microsoft.com/office/word/2010/wordml" xmlns:w15="http://schemas.microsoft.com/office/word/2012/wordml" xmlns:w16cex="http://schemas.microsoft.com/office/word/2018/wordml/cex" xmlns:w16cid="http://schemas.microsoft.com/office/word/2016/wordml/cid" xmlns:w16="http://schemas.microsoft.com/office/word/2018/wordml" xmlns:w16sdtdh="http://schemas.microsoft.com/office/word/2020/wordml/sdtdatahash" xmlns:w16se="http://schemas.microsoft.com/office/word/2015/wordml/symex" xmlns:wpg="http://schemas.microsoft.com/office/word/2010/wordprocessingGroup" xmlns:wpi="http://schemas.microsoft.com/office/word/2010/wordprocessingInk" xmlns:wne="http://schemas.microsoft.com/office/word/2006/wordml" xmlns:wps="http://schemas.microsoft.com/office/word/2010/wordprocessingShape" mc:Ignorable="w14 w15 w16se w16cid w16 w16cex w16sdtdh wp14">
+<w:hdr xmlns:wpc="http://schemas.microsoft.com/office/word/2010/wordprocessingCanvas" xmlns:mc="http://schemas.openxmlformats.org/markup-compatibility/2006" xmlns:o="urn:schemas-microsoft-com:office:office" xmlns:r="http://schemas.openxmlformats.org/officeDocument/2006/relationships" xmlns:m="http://schemas.openxmlformats.org/officeDocument/2006/math" xmlns:v="urn:schemas-microsoft-com:vml" xmlns:wp14="http://schemas.microsoft.com/office/word/2010/wordprocessingDrawing" xmlns:wp="http://schemas.openxmlformats.org/drawingml/2006/wordprocessingDrawing" xmlns:w10="urn:schemas-microsoft-com:office:word" xmlns:w="http://schemas.openxmlformats.org/wordprocessingml/2006/main" xmlns:w14="http://schemas.microsoft.com/office/word/2010/wordml" xmlns:w15="http://schemas.microsoft.com/office/word/2012/wordml" xmlns:wpg="http://schemas.microsoft.com/office/word/2010/wordprocessingGroup" xmlns:wpi="http://schemas.microsoft.com/office/word/2010/wordprocessingInk" xmlns:wne="http://schemas.microsoft.com/office/word/2006/wordml" xmlns:wps="http://schemas.microsoft.com/office/word/2010/wordprocessingShape" mc:Ignorable="w14 w15 wp14">
   <w:p>
     <w:pPr>
       <w:pStyle w:val="Encabezado"/>
@@ -2012,6 +2346,7 @@
                               <w:szCs w:val="16"/>
                             </w:rPr>
                           </w:pPr>
+                          <w:proofErr w:type="gramStart"/>
                           <w:r>
                             <w:rPr>
                               <w:rFonts w:ascii="Montserrat Medium" w:hAnsi="Montserrat Medium" w:cs="Arial"/>
@@ -2020,7 +2355,18 @@
                               <w:sz w:val="16"/>
                               <w:szCs w:val="16"/>
                             </w:rPr>
-                            <w:t xml:space="preserve">de </w:t>
+                            <w:t>de</w:t>
+                          </w:r>
+                          <w:proofErr w:type="gramEnd"/>
+                          <w:r>
+                            <w:rPr>
+                              <w:rFonts w:ascii="Montserrat Medium" w:hAnsi="Montserrat Medium" w:cs="Arial"/>
+                              <w:b/>
+                              <w:color w:val="737373"/>
+                              <w:sz w:val="16"/>
+                              <w:szCs w:val="16"/>
+                            </w:rPr>
+                            <w:t xml:space="preserve"> </w:t>
                           </w:r>
                           <w:r>
                             <w:rPr>
@@ -2077,7 +2423,7 @@
               <v:stroke joinstyle="miter"/>
               <v:path gradientshapeok="t" o:connecttype="rect"/>
             </v:shapetype>
-            <v:shape id="Text Box 5" o:spid="_x0000_s1026" type="#_x0000_t202" style="position:absolute;margin-left:340.85pt;margin-top:-25.8pt;width:167.25pt;height:34.5pt;z-index:251656192;visibility:visible;mso-wrap-style:square;mso-width-percent:0;mso-height-percent:0;mso-wrap-distance-left:9pt;mso-wrap-distance-top:0;mso-wrap-distance-right:9pt;mso-wrap-distance-bottom:0;mso-position-horizontal:absolute;mso-position-horizontal-relative:text;mso-position-vertical:absolute;mso-position-vertical-relative:text;mso-width-percent:0;mso-height-percent:0;mso-width-relative:page;mso-height-relative:page;v-text-anchor:top" o:gfxdata="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" filled="f" stroked="f">
+            <v:shape id="Text Box 5" o:spid="_x0000_s1026" type="#_x0000_t202" style="position:absolute;margin-left:340.85pt;margin-top:-25.8pt;width:167.25pt;height:34.5pt;z-index:251656192;visibility:visible;mso-wrap-style:square;mso-width-percent:0;mso-height-percent:0;mso-wrap-distance-left:9pt;mso-wrap-distance-top:0;mso-wrap-distance-right:9pt;mso-wrap-distance-bottom:0;mso-position-horizontal:absolute;mso-position-horizontal-relative:text;mso-position-vertical:absolute;mso-position-vertical-relative:text;mso-width-percent:0;mso-height-percent:0;mso-width-relative:page;mso-height-relative:page;v-text-anchor:top" o:gfxdata="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" filled="f" stroked="f">
               <v:textbox>
                 <w:txbxContent>
                   <w:p>
@@ -2115,6 +2461,7 @@
                         <w:szCs w:val="16"/>
                       </w:rPr>
                     </w:pPr>
+                    <w:proofErr w:type="gramStart"/>
                     <w:r>
                       <w:rPr>
                         <w:rFonts w:ascii="Montserrat Medium" w:hAnsi="Montserrat Medium" w:cs="Arial"/>
@@ -2123,7 +2470,18 @@
                         <w:sz w:val="16"/>
                         <w:szCs w:val="16"/>
                       </w:rPr>
-                      <w:t xml:space="preserve">de </w:t>
+                      <w:t>de</w:t>
+                    </w:r>
+                    <w:proofErr w:type="gramEnd"/>
+                    <w:r>
+                      <w:rPr>
+                        <w:rFonts w:ascii="Montserrat Medium" w:hAnsi="Montserrat Medium" w:cs="Arial"/>
+                        <w:b/>
+                        <w:color w:val="737373"/>
+                        <w:sz w:val="16"/>
+                        <w:szCs w:val="16"/>
+                      </w:rPr>
+                      <w:t xml:space="preserve"> </w:t>
                     </w:r>
                     <w:r>
                       <w:rPr>
@@ -2441,8 +2799,8 @@
 </file>
 
 <file path=word/numbering.xml><?xml version="1.0" encoding="utf-8"?>
-<w:numbering xmlns:wpc="http://schemas.microsoft.com/office/word/2010/wordprocessingCanvas" xmlns:cx="http://schemas.microsoft.com/office/drawing/2014/chartex" xmlns:cx1="http://schemas.microsoft.com/office/drawing/2015/9/8/chartex" xmlns:cx2="http://schemas.microsoft.com/office/drawing/2015/10/21/chartex" xmlns:cx3="http://schemas.microsoft.com/office/drawing/2016/5/9/chartex" xmlns:cx4="http://schemas.microsoft.com/office/drawing/2016/5/10/chartex" xmlns:cx5="http://schemas.microsoft.com/office/drawing/2016/5/11/chartex" xmlns:cx6="http://schemas.microsoft.com/office/drawing/2016/5/12/chartex" xmlns:cx7="http://schemas.microsoft.com/office/drawing/2016/5/13/chartex" xmlns:cx8="http://schemas.microsoft.com/office/drawing/2016/5/14/chartex" xmlns:mc="http://schemas.openxmlformats.org/markup-compatibility/2006" xmlns:aink="http://schemas.microsoft.com/office/drawing/2016/ink" xmlns:am3d="http://schemas.microsoft.com/office/drawing/2017/model3d" xmlns:o="urn:schemas-microsoft-com:office:office" xmlns:oel="http://schemas.microsoft.com/office/2019/extlst" xmlns:r="http://schemas.openxmlformats.org/officeDocument/2006/relationships" xmlns:m="http://schemas.openxmlformats.org/officeDocument/2006/math" xmlns:v="urn:schemas-microsoft-com:vml" xmlns:wp14="http://schemas.microsoft.com/office/word/2010/wordprocessingDrawing" xmlns:wp="http://schemas.openxmlformats.org/drawingml/2006/wordprocessingDrawing" xmlns:w10="urn:schemas-microsoft-com:office:word" xmlns:w="http://schemas.openxmlformats.org/wordprocessingml/2006/main" xmlns:w14="http://schemas.microsoft.com/office/word/2010/wordml" xmlns:w15="http://schemas.microsoft.com/office/word/2012/wordml" xmlns:w16cex="http://schemas.microsoft.com/office/word/2018/wordml/cex" xmlns:w16cid="http://schemas.microsoft.com/office/word/2016/wordml/cid" xmlns:w16="http://schemas.microsoft.com/office/word/2018/wordml" xmlns:w16sdtdh="http://schemas.microsoft.com/office/word/2020/wordml/sdtdatahash" xmlns:w16se="http://schemas.microsoft.com/office/word/2015/wordml/symex" xmlns:wpg="http://schemas.microsoft.com/office/word/2010/wordprocessingGroup" xmlns:wpi="http://schemas.microsoft.com/office/word/2010/wordprocessingInk" xmlns:wne="http://schemas.microsoft.com/office/word/2006/wordml" xmlns:wps="http://schemas.microsoft.com/office/word/2010/wordprocessingShape" mc:Ignorable="w14 w15 w16se w16cid w16 w16cex w16sdtdh wp14">
-  <w:abstractNum w:abstractNumId="0" w15:restartNumberingAfterBreak="0">
+<w:numbering xmlns:wpc="http://schemas.microsoft.com/office/word/2010/wordprocessingCanvas" xmlns:mc="http://schemas.openxmlformats.org/markup-compatibility/2006" xmlns:o="urn:schemas-microsoft-com:office:office" xmlns:r="http://schemas.openxmlformats.org/officeDocument/2006/relationships" xmlns:m="http://schemas.openxmlformats.org/officeDocument/2006/math" xmlns:v="urn:schemas-microsoft-com:vml" xmlns:wp14="http://schemas.microsoft.com/office/word/2010/wordprocessingDrawing" xmlns:wp="http://schemas.openxmlformats.org/drawingml/2006/wordprocessingDrawing" xmlns:w10="urn:schemas-microsoft-com:office:word" xmlns:w="http://schemas.openxmlformats.org/wordprocessingml/2006/main" xmlns:w14="http://schemas.microsoft.com/office/word/2010/wordml" xmlns:w15="http://schemas.microsoft.com/office/word/2012/wordml" xmlns:wpg="http://schemas.microsoft.com/office/word/2010/wordprocessingGroup" xmlns:wpi="http://schemas.microsoft.com/office/word/2010/wordprocessingInk" xmlns:wne="http://schemas.microsoft.com/office/word/2006/wordml" xmlns:wps="http://schemas.microsoft.com/office/word/2010/wordprocessingShape" mc:Ignorable="w14 w15 wp14">
+  <w:abstractNum w:abstractNumId="0">
     <w:nsid w:val="0D4B2960"/>
     <w:multiLevelType w:val="hybridMultilevel"/>
     <w:tmpl w:val="A0681CB8"/>
@@ -2531,7 +2889,7 @@
       </w:pPr>
     </w:lvl>
   </w:abstractNum>
-  <w:abstractNum w:abstractNumId="1" w15:restartNumberingAfterBreak="0">
+  <w:abstractNum w:abstractNumId="1">
     <w:nsid w:val="13485799"/>
     <w:multiLevelType w:val="hybridMultilevel"/>
     <w:tmpl w:val="7C2AF360"/>
@@ -2620,7 +2978,7 @@
       </w:pPr>
     </w:lvl>
   </w:abstractNum>
-  <w:abstractNum w:abstractNumId="2" w15:restartNumberingAfterBreak="0">
+  <w:abstractNum w:abstractNumId="2">
     <w:nsid w:val="21FE41B2"/>
     <w:multiLevelType w:val="hybridMultilevel"/>
     <w:tmpl w:val="10F026B0"/>
@@ -2709,7 +3067,7 @@
       </w:pPr>
     </w:lvl>
   </w:abstractNum>
-  <w:abstractNum w:abstractNumId="3" w15:restartNumberingAfterBreak="0">
+  <w:abstractNum w:abstractNumId="3">
     <w:nsid w:val="57B04B8F"/>
     <w:multiLevelType w:val="hybridMultilevel"/>
     <w:tmpl w:val="62EEDEE4"/>
@@ -2849,7 +3207,7 @@
       </w:rPr>
     </w:lvl>
   </w:abstractNum>
-  <w:abstractNum w:abstractNumId="4" w15:restartNumberingAfterBreak="0">
+  <w:abstractNum w:abstractNumId="4">
     <w:nsid w:val="633B2156"/>
     <w:multiLevelType w:val="hybridMultilevel"/>
     <w:tmpl w:val="51E8C962"/>
@@ -2935,7 +3293,7 @@
       </w:pPr>
     </w:lvl>
   </w:abstractNum>
-  <w:abstractNum w:abstractNumId="5" w15:restartNumberingAfterBreak="0">
+  <w:abstractNum w:abstractNumId="5">
     <w:nsid w:val="734A283B"/>
     <w:multiLevelType w:val="hybridMultilevel"/>
     <w:tmpl w:val="CE92679A"/>
@@ -3024,29 +3382,29 @@
       </w:pPr>
     </w:lvl>
   </w:abstractNum>
-  <w:num w:numId="1" w16cid:durableId="512378387">
+  <w:num w:numId="1">
     <w:abstractNumId w:val="3"/>
   </w:num>
-  <w:num w:numId="2" w16cid:durableId="1660159435">
+  <w:num w:numId="2">
     <w:abstractNumId w:val="0"/>
   </w:num>
-  <w:num w:numId="3" w16cid:durableId="1611887552">
+  <w:num w:numId="3">
     <w:abstractNumId w:val="4"/>
   </w:num>
-  <w:num w:numId="4" w16cid:durableId="685056280">
+  <w:num w:numId="4">
     <w:abstractNumId w:val="1"/>
   </w:num>
-  <w:num w:numId="5" w16cid:durableId="732700250">
+  <w:num w:numId="5">
     <w:abstractNumId w:val="5"/>
   </w:num>
-  <w:num w:numId="6" w16cid:durableId="2083021776">
+  <w:num w:numId="6">
     <w:abstractNumId w:val="2"/>
   </w:num>
 </w:numbering>
 </file>
 
 <file path=word/styles.xml><?xml version="1.0" encoding="utf-8"?>
-<w:styles xmlns:mc="http://schemas.openxmlformats.org/markup-compatibility/2006" xmlns:r="http://schemas.openxmlformats.org/officeDocument/2006/relationships" xmlns:w="http://schemas.openxmlformats.org/wordprocessingml/2006/main" xmlns:w14="http://schemas.microsoft.com/office/word/2010/wordml" xmlns:w15="http://schemas.microsoft.com/office/word/2012/wordml" xmlns:w16cex="http://schemas.microsoft.com/office/word/2018/wordml/cex" xmlns:w16cid="http://schemas.microsoft.com/office/word/2016/wordml/cid" xmlns:w16="http://schemas.microsoft.com/office/word/2018/wordml" xmlns:w16sdtdh="http://schemas.microsoft.com/office/word/2020/wordml/sdtdatahash" xmlns:w16se="http://schemas.microsoft.com/office/word/2015/wordml/symex" mc:Ignorable="w14 w15 w16se w16cid w16 w16cex w16sdtdh">
+<w:styles xmlns:mc="http://schemas.openxmlformats.org/markup-compatibility/2006" xmlns:r="http://schemas.openxmlformats.org/officeDocument/2006/relationships" xmlns:w="http://schemas.openxmlformats.org/wordprocessingml/2006/main" xmlns:w14="http://schemas.microsoft.com/office/word/2010/wordml" xmlns:w15="http://schemas.microsoft.com/office/word/2012/wordml" mc:Ignorable="w14 w15">
   <w:docDefaults>
     <w:rPrDefault>
       <w:rPr>
@@ -3056,7 +3414,7 @@
     </w:rPrDefault>
     <w:pPrDefault/>
   </w:docDefaults>
-  <w:latentStyles w:defLockedState="0" w:defUIPriority="0" w:defSemiHidden="0" w:defUnhideWhenUsed="0" w:defQFormat="0" w:count="376">
+  <w:latentStyles w:defLockedState="0" w:defUIPriority="0" w:defSemiHidden="0" w:defUnhideWhenUsed="0" w:defQFormat="0" w:count="371">
     <w:lsdException w:name="Normal" w:qFormat="1"/>
     <w:lsdException w:name="heading 1" w:uiPriority="9" w:qFormat="1"/>
     <w:lsdException w:name="heading 2" w:semiHidden="1" w:unhideWhenUsed="1" w:qFormat="1"/>
@@ -3421,11 +3779,6 @@
     <w:lsdException w:name="List Table 5 Dark Accent 6" w:uiPriority="50"/>
     <w:lsdException w:name="List Table 6 Colorful Accent 6" w:uiPriority="51"/>
     <w:lsdException w:name="List Table 7 Colorful Accent 6" w:uiPriority="52"/>
-    <w:lsdException w:name="Mention" w:semiHidden="1" w:uiPriority="99" w:unhideWhenUsed="1"/>
-    <w:lsdException w:name="Smart Hyperlink" w:semiHidden="1" w:uiPriority="99" w:unhideWhenUsed="1"/>
-    <w:lsdException w:name="Hashtag" w:semiHidden="1" w:uiPriority="99" w:unhideWhenUsed="1"/>
-    <w:lsdException w:name="Unresolved Mention" w:semiHidden="1" w:uiPriority="99" w:unhideWhenUsed="1"/>
-    <w:lsdException w:name="Smart Link" w:semiHidden="1" w:uiPriority="99" w:unhideWhenUsed="1"/>
   </w:latentStyles>
   <w:style w:type="paragraph" w:default="1" w:styleId="Normal">
     <w:name w:val="Normal"/>

</xml_diff>